<commit_message>
Update Installation of phonebook replication on hap router.docx
</commit_message>
<xml_diff>
--- a/Documentation/Installation of phonebook replication on hap router.docx
+++ b/Documentation/Installation of phonebook replication on hap router.docx
@@ -148,7 +148,35 @@
         <w:rPr>
           <w:lang w:val="en-GB"/>
         </w:rPr>
-        <w:t xml:space="preserve"> and we do not want to create a single point of failure. This is why the telephones have to get their phonebook files from the hap router they are connected to. So there is no single point of failure</w:t>
+        <w:t xml:space="preserve"> and we do not want to create a single point of failure. This is why the telephones </w:t>
+      </w:r>
+      <w:proofErr w:type="gramStart"/>
+      <w:r>
+        <w:rPr>
+          <w:lang w:val="en-GB"/>
+        </w:rPr>
+        <w:t>have to</w:t>
+      </w:r>
+      <w:proofErr w:type="gramEnd"/>
+      <w:r>
+        <w:rPr>
+          <w:lang w:val="en-GB"/>
+        </w:rPr>
+        <w:t xml:space="preserve"> get their phonebook files from the hap router they are connected to. </w:t>
+      </w:r>
+      <w:proofErr w:type="gramStart"/>
+      <w:r>
+        <w:rPr>
+          <w:lang w:val="en-GB"/>
+        </w:rPr>
+        <w:t>So</w:t>
+      </w:r>
+      <w:proofErr w:type="gramEnd"/>
+      <w:r>
+        <w:rPr>
+          <w:lang w:val="en-GB"/>
+        </w:rPr>
+        <w:t xml:space="preserve"> there is no single point of failure</w:t>
       </w:r>
       <w:r>
         <w:rPr>
@@ -220,11 +248,33 @@
         </w:rPr>
         <w:t>. I</w:t>
       </w:r>
-      <w:r>
-        <w:rPr>
-          <w:lang w:val="en-GB"/>
-        </w:rPr>
-        <w:t xml:space="preserve">f you want or need to operate a PBX, the address is just a phone number like 178230. In Switzerland, we use the “Postleitzahl” of the city of the HAM plus a </w:t>
+      <w:proofErr w:type="spellStart"/>
+      <w:r>
+        <w:rPr>
+          <w:lang w:val="en-GB"/>
+        </w:rPr>
+        <w:t>f</w:t>
+      </w:r>
+      <w:proofErr w:type="spellEnd"/>
+      <w:r>
+        <w:rPr>
+          <w:lang w:val="en-GB"/>
+        </w:rPr>
+        <w:t xml:space="preserve"> you want or need to operate a PBX, the address is just a phone number like 178230. In Switzerland, we use the “</w:t>
+      </w:r>
+      <w:proofErr w:type="spellStart"/>
+      <w:r>
+        <w:rPr>
+          <w:lang w:val="en-GB"/>
+        </w:rPr>
+        <w:t>Postleitzahl</w:t>
+      </w:r>
+      <w:proofErr w:type="spellEnd"/>
+      <w:r>
+        <w:rPr>
+          <w:lang w:val="en-GB"/>
+        </w:rPr>
+        <w:t xml:space="preserve">” of the city of the HAM plus a </w:t>
       </w:r>
       <w:r>
         <w:rPr>
@@ -335,7 +385,21 @@
         <w:rPr>
           <w:lang w:val="en-GB"/>
         </w:rPr>
-        <w:t>On our router, we have to install three bash scripts. “</w:t>
+        <w:t xml:space="preserve">On our router, we </w:t>
+      </w:r>
+      <w:proofErr w:type="gramStart"/>
+      <w:r>
+        <w:rPr>
+          <w:lang w:val="en-GB"/>
+        </w:rPr>
+        <w:t>have to</w:t>
+      </w:r>
+      <w:proofErr w:type="gramEnd"/>
+      <w:r>
+        <w:rPr>
+          <w:lang w:val="en-GB"/>
+        </w:rPr>
+        <w:t xml:space="preserve"> install three bash scripts. “</w:t>
       </w:r>
       <w:r>
         <w:rPr>
@@ -413,7 +477,21 @@
         <w:rPr>
           <w:lang w:val="en-GB"/>
         </w:rPr>
-        <w:t>/arednstack/phonebook</w:t>
+        <w:t>/</w:t>
+      </w:r>
+      <w:proofErr w:type="spellStart"/>
+      <w:r>
+        <w:rPr>
+          <w:lang w:val="en-GB"/>
+        </w:rPr>
+        <w:t>arednstack</w:t>
+      </w:r>
+      <w:proofErr w:type="spellEnd"/>
+      <w:r>
+        <w:rPr>
+          <w:lang w:val="en-GB"/>
+        </w:rPr>
+        <w:t>/phonebook</w:t>
       </w:r>
       <w:r>
         <w:rPr>
@@ -518,12 +596,14 @@
           <w:lang w:val="en-GB"/>
         </w:rPr>
       </w:pPr>
+      <w:proofErr w:type="gramStart"/>
       <w:r>
         <w:rPr>
           <w:lang w:val="en-GB"/>
         </w:rPr>
         <w:t>The ”</w:t>
       </w:r>
+      <w:proofErr w:type="gramEnd"/>
       <w:r>
         <w:rPr>
           <w:lang w:val="en-GB"/>
@@ -590,7 +670,21 @@
         <w:rPr>
           <w:lang w:val="en-GB"/>
         </w:rPr>
-        <w:t>/arednstack/phonebook</w:t>
+        <w:t>/</w:t>
+      </w:r>
+      <w:proofErr w:type="spellStart"/>
+      <w:r>
+        <w:rPr>
+          <w:lang w:val="en-GB"/>
+        </w:rPr>
+        <w:t>arednstack</w:t>
+      </w:r>
+      <w:proofErr w:type="spellEnd"/>
+      <w:r>
+        <w:rPr>
+          <w:lang w:val="en-GB"/>
+        </w:rPr>
+        <w:t>/phonebook</w:t>
       </w:r>
       <w:r>
         <w:rPr>
@@ -627,11 +721,19 @@
           <w:lang w:val="en-GB"/>
         </w:rPr>
       </w:pPr>
-      <w:r>
-        <w:rPr>
-          <w:lang w:val="en-GB"/>
-        </w:rPr>
-        <w:t>download_directory_direct=YES</w:t>
+      <w:proofErr w:type="spellStart"/>
+      <w:r>
+        <w:rPr>
+          <w:lang w:val="en-GB"/>
+        </w:rPr>
+        <w:t>download_directory_direct</w:t>
+      </w:r>
+      <w:proofErr w:type="spellEnd"/>
+      <w:r>
+        <w:rPr>
+          <w:lang w:val="en-GB"/>
+        </w:rPr>
+        <w:t>=YES</w:t>
       </w:r>
     </w:p>
     <w:p>
@@ -641,11 +743,19 @@
           <w:lang w:val="en-GB"/>
         </w:rPr>
       </w:pPr>
-      <w:r>
-        <w:rPr>
-          <w:lang w:val="en-GB"/>
-        </w:rPr>
-        <w:t>download_directory_pbx=YES</w:t>
+      <w:proofErr w:type="spellStart"/>
+      <w:r>
+        <w:rPr>
+          <w:lang w:val="en-GB"/>
+        </w:rPr>
+        <w:t>download_directory_pbx</w:t>
+      </w:r>
+      <w:proofErr w:type="spellEnd"/>
+      <w:r>
+        <w:rPr>
+          <w:lang w:val="en-GB"/>
+        </w:rPr>
+        <w:t>=YES</w:t>
       </w:r>
     </w:p>
     <w:p>
@@ -677,11 +787,19 @@
           <w:lang w:val="en-GB"/>
         </w:rPr>
       </w:pPr>
-      <w:r>
-        <w:rPr>
-          <w:lang w:val="en-GB"/>
-        </w:rPr>
-        <w:t>create_yealink=YES</w:t>
+      <w:proofErr w:type="spellStart"/>
+      <w:r>
+        <w:rPr>
+          <w:lang w:val="en-GB"/>
+        </w:rPr>
+        <w:t>create_yealink</w:t>
+      </w:r>
+      <w:proofErr w:type="spellEnd"/>
+      <w:r>
+        <w:rPr>
+          <w:lang w:val="en-GB"/>
+        </w:rPr>
+        <w:t>=YES</w:t>
       </w:r>
     </w:p>
     <w:p>
@@ -691,11 +809,19 @@
           <w:lang w:val="en-GB"/>
         </w:rPr>
       </w:pPr>
-      <w:r>
-        <w:rPr>
-          <w:lang w:val="en-GB"/>
-        </w:rPr>
-        <w:t>create_cisco=NO</w:t>
+      <w:proofErr w:type="spellStart"/>
+      <w:r>
+        <w:rPr>
+          <w:lang w:val="en-GB"/>
+        </w:rPr>
+        <w:t>create_cisco</w:t>
+      </w:r>
+      <w:proofErr w:type="spellEnd"/>
+      <w:r>
+        <w:rPr>
+          <w:lang w:val="en-GB"/>
+        </w:rPr>
+        <w:t>=NO</w:t>
       </w:r>
     </w:p>
     <w:p>
@@ -705,11 +831,19 @@
           <w:lang w:val="en-GB"/>
         </w:rPr>
       </w:pPr>
-      <w:r>
-        <w:rPr>
-          <w:lang w:val="en-GB"/>
-        </w:rPr>
-        <w:t>create_noname=NO</w:t>
+      <w:proofErr w:type="spellStart"/>
+      <w:r>
+        <w:rPr>
+          <w:lang w:val="en-GB"/>
+        </w:rPr>
+        <w:t>create_noname</w:t>
+      </w:r>
+      <w:proofErr w:type="spellEnd"/>
+      <w:r>
+        <w:rPr>
+          <w:lang w:val="en-GB"/>
+        </w:rPr>
+        <w:t>=NO</w:t>
       </w:r>
     </w:p>
     <w:p>
@@ -726,17 +860,33 @@
           <w:lang w:val="en-GB"/>
         </w:rPr>
       </w:pPr>
-      <w:r>
-        <w:rPr>
-          <w:lang w:val="en-GB"/>
-        </w:rPr>
-        <w:t xml:space="preserve">Yes means that a file for the purpose is generated (example: </w:t>
-      </w:r>
-      <w:r>
-        <w:rPr>
-          <w:lang w:val="en-GB"/>
-        </w:rPr>
-        <w:t>download_directory_direct=YES</w:t>
+      <w:proofErr w:type="gramStart"/>
+      <w:r>
+        <w:rPr>
+          <w:lang w:val="en-GB"/>
+        </w:rPr>
+        <w:t>Yes</w:t>
+      </w:r>
+      <w:proofErr w:type="gramEnd"/>
+      <w:r>
+        <w:rPr>
+          <w:lang w:val="en-GB"/>
+        </w:rPr>
+        <w:t xml:space="preserve"> means that a file for the purpose is generated (example: </w:t>
+      </w:r>
+      <w:proofErr w:type="spellStart"/>
+      <w:r>
+        <w:rPr>
+          <w:lang w:val="en-GB"/>
+        </w:rPr>
+        <w:t>download_directory_direct</w:t>
+      </w:r>
+      <w:proofErr w:type="spellEnd"/>
+      <w:r>
+        <w:rPr>
+          <w:lang w:val="en-GB"/>
+        </w:rPr>
+        <w:t>=YES</w:t>
       </w:r>
       <w:r>
         <w:rPr>
@@ -781,7 +931,57 @@
         <w:rPr>
           <w:lang w:val="en-GB"/>
         </w:rPr>
-        <w:t xml:space="preserve"> you have to ssh into your router (address: localnode.local.mesh) using mobaXterm or PUTTY</w:t>
+        <w:t xml:space="preserve"> you have to </w:t>
+      </w:r>
+      <w:proofErr w:type="spellStart"/>
+      <w:r>
+        <w:rPr>
+          <w:lang w:val="en-GB"/>
+        </w:rPr>
+        <w:t>ssh</w:t>
+      </w:r>
+      <w:proofErr w:type="spellEnd"/>
+      <w:r>
+        <w:rPr>
+          <w:lang w:val="en-GB"/>
+        </w:rPr>
+        <w:t xml:space="preserve"> into your router (address: </w:t>
+      </w:r>
+      <w:proofErr w:type="spellStart"/>
+      <w:proofErr w:type="gramStart"/>
+      <w:r>
+        <w:rPr>
+          <w:lang w:val="en-GB"/>
+        </w:rPr>
+        <w:t>localnode.local</w:t>
+      </w:r>
+      <w:proofErr w:type="gramEnd"/>
+      <w:r>
+        <w:rPr>
+          <w:lang w:val="en-GB"/>
+        </w:rPr>
+        <w:t>.mesh</w:t>
+      </w:r>
+      <w:proofErr w:type="spellEnd"/>
+      <w:r>
+        <w:rPr>
+          <w:lang w:val="en-GB"/>
+        </w:rPr>
+        <w:t xml:space="preserve">) using </w:t>
+      </w:r>
+      <w:proofErr w:type="spellStart"/>
+      <w:r>
+        <w:rPr>
+          <w:lang w:val="en-GB"/>
+        </w:rPr>
+        <w:t>mobaXterm</w:t>
+      </w:r>
+      <w:proofErr w:type="spellEnd"/>
+      <w:r>
+        <w:rPr>
+          <w:lang w:val="en-GB"/>
+        </w:rPr>
+        <w:t xml:space="preserve"> or PUTTY</w:t>
       </w:r>
       <w:r>
         <w:rPr>
@@ -854,7 +1054,21 @@
         <w:rPr>
           <w:lang w:val="en-GB"/>
         </w:rPr>
-        <w:t>Example: MobaXterm (</w:t>
+        <w:t xml:space="preserve">Example: </w:t>
+      </w:r>
+      <w:proofErr w:type="spellStart"/>
+      <w:r>
+        <w:rPr>
+          <w:lang w:val="en-GB"/>
+        </w:rPr>
+        <w:t>MobaXterm</w:t>
+      </w:r>
+      <w:proofErr w:type="spellEnd"/>
+      <w:r>
+        <w:rPr>
+          <w:lang w:val="en-GB"/>
+        </w:rPr>
+        <w:t xml:space="preserve"> (</w:t>
       </w:r>
       <w:hyperlink r:id="rId9" w:history="1">
         <w:r>
@@ -924,18 +1138,19 @@
           <w:szCs w:val="24"/>
           <w:lang w:val="en-GB"/>
         </w:rPr>
-        <w:t xml:space="preserve"> to be connected to AREDN (SwissDigitalNet), usually via a tunnel.</w:t>
-      </w:r>
-    </w:p>
-    <w:p>
-      <w:pPr>
+        <w:t xml:space="preserve"> to be connected to AREDN (</w:t>
+      </w:r>
+      <w:proofErr w:type="spellStart"/>
+      <w:r>
         <w:rPr>
           <w:color w:val="FF0000"/>
           <w:sz w:val="24"/>
           <w:szCs w:val="24"/>
           <w:lang w:val="en-GB"/>
         </w:rPr>
-      </w:pPr>
+        <w:t>SwissDigitalNet</w:t>
+      </w:r>
+      <w:proofErr w:type="spellEnd"/>
       <w:r>
         <w:rPr>
           <w:color w:val="FF0000"/>
@@ -943,7 +1158,46 @@
           <w:szCs w:val="24"/>
           <w:lang w:val="en-GB"/>
         </w:rPr>
-        <w:t xml:space="preserve">If you did not change your crontab, please enter </w:t>
+        <w:t>), usually via a tunnel.</w:t>
+      </w:r>
+    </w:p>
+    <w:p>
+      <w:pPr>
+        <w:rPr>
+          <w:color w:val="FF0000"/>
+          <w:sz w:val="24"/>
+          <w:szCs w:val="24"/>
+          <w:lang w:val="en-GB"/>
+        </w:rPr>
+      </w:pPr>
+      <w:r>
+        <w:rPr>
+          <w:color w:val="FF0000"/>
+          <w:sz w:val="24"/>
+          <w:szCs w:val="24"/>
+          <w:lang w:val="en-GB"/>
+        </w:rPr>
+        <w:t xml:space="preserve">If you did not change your crontab, please </w:t>
+      </w:r>
+      <w:proofErr w:type="gramStart"/>
+      <w:r>
+        <w:rPr>
+          <w:color w:val="FF0000"/>
+          <w:sz w:val="24"/>
+          <w:szCs w:val="24"/>
+          <w:lang w:val="en-GB"/>
+        </w:rPr>
+        <w:t>enter</w:t>
+      </w:r>
+      <w:proofErr w:type="gramEnd"/>
+      <w:r>
+        <w:rPr>
+          <w:color w:val="FF0000"/>
+          <w:sz w:val="24"/>
+          <w:szCs w:val="24"/>
+          <w:lang w:val="en-GB"/>
+        </w:rPr>
+        <w:t xml:space="preserve"> </w:t>
       </w:r>
     </w:p>
     <w:p>
@@ -1015,7 +1269,21 @@
         <w:rPr>
           <w:lang w:val="en-GB"/>
         </w:rPr>
-        <w:t>curl http://hb9edi-apu-1.local.mesh:8080/filerepo/Phonebook/phonebook_installer.sh | sh -s http://hb9edi-apu-1.local.mesh:8080/filerepo/Phonebook/</w:t>
+        <w:t xml:space="preserve">curl http://hb9edi-apu-1.local.mesh:8080/filerepo/Phonebook/phonebook_installer.sh | </w:t>
+      </w:r>
+      <w:proofErr w:type="spellStart"/>
+      <w:r>
+        <w:rPr>
+          <w:lang w:val="en-GB"/>
+        </w:rPr>
+        <w:t>sh</w:t>
+      </w:r>
+      <w:proofErr w:type="spellEnd"/>
+      <w:r>
+        <w:rPr>
+          <w:lang w:val="en-GB"/>
+        </w:rPr>
+        <w:t xml:space="preserve"> -s http://hb9edi-apu-1.local.mesh:8080/filerepo/Phonebook/</w:t>
       </w:r>
       <w:r>
         <w:rPr>
@@ -1047,8 +1315,23 @@
         <w:rPr>
           <w:lang w:val="en-GB"/>
         </w:rPr>
-        <w:t xml:space="preserve">http://hb9edi-apu-1.local.mesh:8080/filerepo/Phonebook </w:t>
-      </w:r>
+        <w:t>http://hb9edi-apu-1.local.mesh:8080/</w:t>
+      </w:r>
+      <w:proofErr w:type="spellStart"/>
+      <w:r>
+        <w:rPr>
+          <w:lang w:val="en-GB"/>
+        </w:rPr>
+        <w:t>filerepo</w:t>
+      </w:r>
+      <w:proofErr w:type="spellEnd"/>
+      <w:r>
+        <w:rPr>
+          <w:lang w:val="en-GB"/>
+        </w:rPr>
+        <w:t xml:space="preserve">/Phonebook </w:t>
+      </w:r>
+      <w:proofErr w:type="gramStart"/>
       <w:r>
         <w:rPr>
           <w:lang w:val="en-GB"/>
@@ -1059,7 +1342,14 @@
         <w:rPr>
           <w:lang w:val="en-GB"/>
         </w:rPr>
-        <w:t>with the address of your web server)</w:t>
+        <w:t>with</w:t>
+      </w:r>
+      <w:proofErr w:type="gramEnd"/>
+      <w:r>
+        <w:rPr>
+          <w:lang w:val="en-GB"/>
+        </w:rPr>
+        <w:t xml:space="preserve"> the address of your web server)</w:t>
       </w:r>
     </w:p>
     <w:bookmarkEnd w:id="0"/>
@@ -1330,8 +1620,16 @@
         <w:rPr>
           <w:lang w:val="en-GB"/>
         </w:rPr>
-        <w:t>Add one or two files into the “remote phonebook” of your telephone. Make sure you do this only when the telephone is connected to a router where you installed the appropriate phonebooks</w:t>
-      </w:r>
+        <w:t xml:space="preserve">Add one or two files into the “remote phonebook” of your telephone. Make sure you do this only when the telephone is connected to a router where you installed the appropriate </w:t>
+      </w:r>
+      <w:proofErr w:type="gramStart"/>
+      <w:r>
+        <w:rPr>
+          <w:lang w:val="en-GB"/>
+        </w:rPr>
+        <w:t>phonebooks</w:t>
+      </w:r>
+      <w:proofErr w:type="gramEnd"/>
     </w:p>
     <w:p>
       <w:pPr>
@@ -1468,15 +1766,31 @@
         <w:rPr>
           <w:lang w:val="en-GB"/>
         </w:rPr>
-        <w:t xml:space="preserve"> the brand of your phone. Currently, Cisco is supported as a test</w:t>
-      </w:r>
+        <w:t xml:space="preserve"> the brand of your phone. Currently, Cisco is supported as a </w:t>
+      </w:r>
+      <w:proofErr w:type="gramStart"/>
+      <w:r>
+        <w:rPr>
+          <w:lang w:val="en-GB"/>
+        </w:rPr>
+        <w:t>test</w:t>
+      </w:r>
+      <w:proofErr w:type="gramEnd"/>
     </w:p>
     <w:p>
       <w:pPr>
         <w:pStyle w:val="berschrift1"/>
       </w:pPr>
       <w:r>
-        <w:t xml:space="preserve">Install SIPproxy on your </w:t>
+        <w:t xml:space="preserve">Install </w:t>
+      </w:r>
+      <w:proofErr w:type="spellStart"/>
+      <w:r>
+        <w:t>SIPproxy</w:t>
+      </w:r>
+      <w:proofErr w:type="spellEnd"/>
+      <w:r>
+        <w:t xml:space="preserve"> on your </w:t>
       </w:r>
       <w:r>
         <w:t xml:space="preserve">hap </w:t>
@@ -1490,7 +1804,23 @@
     </w:p>
     <w:p>
       <w:r>
-        <w:t>Yealink phones need to be registered to a SIP server to work properly with the phone books. If you have no PBX available, you can install SIPproxy on your hap router and connect your Yealinks to this server.</w:t>
+        <w:t xml:space="preserve">Yealink phones need to be registered to a SIP server to work properly with the phone books. If you have no PBX available, you can install </w:t>
+      </w:r>
+      <w:proofErr w:type="spellStart"/>
+      <w:r>
+        <w:t>SIPproxy</w:t>
+      </w:r>
+      <w:proofErr w:type="spellEnd"/>
+      <w:r>
+        <w:t xml:space="preserve"> on your hap router and connect your </w:t>
+      </w:r>
+      <w:proofErr w:type="spellStart"/>
+      <w:r>
+        <w:t>Yealinks</w:t>
+      </w:r>
+      <w:proofErr w:type="spellEnd"/>
+      <w:r>
+        <w:t xml:space="preserve"> to this server.</w:t>
       </w:r>
       <w:r>
         <w:t xml:space="preserve"> If you want to use a PBX, configure the account as usual. Then, you have the single point of failure (if the connection to the PBX is lost).</w:t>
@@ -1507,33 +1837,91 @@
         <w:rPr>
           <w:lang w:val="en-GB"/>
         </w:rPr>
-        <w:t>curl http://hb9edi-apu-1.local.mesh:8080/filerepo/Siproxd/SIProxd_installer.sh | sh</w:t>
-      </w:r>
-    </w:p>
-    <w:p>
-      <w:pPr>
-        <w:rPr>
-          <w:lang w:val="en-GB"/>
-        </w:rPr>
-      </w:pPr>
-      <w:r>
-        <w:rPr>
-          <w:lang w:val="en-GB"/>
-        </w:rPr>
-        <w:t>(Please replace “http://hb9edi-apu-1.local.mesh:8080/filerepo/Phonebook “ with the address of your web server)</w:t>
-      </w:r>
-    </w:p>
-    <w:p>
-      <w:pPr>
-        <w:rPr>
-          <w:lang w:val="en-GB"/>
-        </w:rPr>
-      </w:pPr>
-      <w:r>
-        <w:rPr>
-          <w:lang w:val="en-GB"/>
-        </w:rPr>
-        <w:t>Add “localnode.local.mesh” as a server host in your phones:</w:t>
+        <w:t xml:space="preserve">curl http://hb9edi-apu-1.local.mesh:8080/filerepo/Siproxd/SIProxd_installer.sh | </w:t>
+      </w:r>
+      <w:proofErr w:type="spellStart"/>
+      <w:r>
+        <w:rPr>
+          <w:lang w:val="en-GB"/>
+        </w:rPr>
+        <w:t>sh</w:t>
+      </w:r>
+      <w:proofErr w:type="spellEnd"/>
+    </w:p>
+    <w:p>
+      <w:pPr>
+        <w:rPr>
+          <w:lang w:val="en-GB"/>
+        </w:rPr>
+      </w:pPr>
+      <w:r>
+        <w:rPr>
+          <w:lang w:val="en-GB"/>
+        </w:rPr>
+        <w:t>(Please replace “http://hb9edi-apu-1.local.mesh:8080/</w:t>
+      </w:r>
+      <w:proofErr w:type="spellStart"/>
+      <w:r>
+        <w:rPr>
+          <w:lang w:val="en-GB"/>
+        </w:rPr>
+        <w:t>filerepo</w:t>
+      </w:r>
+      <w:proofErr w:type="spellEnd"/>
+      <w:r>
+        <w:rPr>
+          <w:lang w:val="en-GB"/>
+        </w:rPr>
+        <w:t xml:space="preserve">/Phonebook </w:t>
+      </w:r>
+      <w:proofErr w:type="gramStart"/>
+      <w:r>
+        <w:rPr>
+          <w:lang w:val="en-GB"/>
+        </w:rPr>
+        <w:t>“ with</w:t>
+      </w:r>
+      <w:proofErr w:type="gramEnd"/>
+      <w:r>
+        <w:rPr>
+          <w:lang w:val="en-GB"/>
+        </w:rPr>
+        <w:t xml:space="preserve"> the address of your web server)</w:t>
+      </w:r>
+    </w:p>
+    <w:p>
+      <w:pPr>
+        <w:rPr>
+          <w:lang w:val="en-GB"/>
+        </w:rPr>
+      </w:pPr>
+      <w:r>
+        <w:rPr>
+          <w:lang w:val="en-GB"/>
+        </w:rPr>
+        <w:t>Add “</w:t>
+      </w:r>
+      <w:proofErr w:type="spellStart"/>
+      <w:proofErr w:type="gramStart"/>
+      <w:r>
+        <w:rPr>
+          <w:lang w:val="en-GB"/>
+        </w:rPr>
+        <w:t>localnode.local</w:t>
+      </w:r>
+      <w:proofErr w:type="gramEnd"/>
+      <w:r>
+        <w:rPr>
+          <w:lang w:val="en-GB"/>
+        </w:rPr>
+        <w:t>.mesh</w:t>
+      </w:r>
+      <w:proofErr w:type="spellEnd"/>
+      <w:r>
+        <w:rPr>
+          <w:lang w:val="en-GB"/>
+        </w:rPr>
+        <w:t>” as a server host in your phones:</w:t>
       </w:r>
     </w:p>
     <w:p>
@@ -1615,7 +2003,35 @@
         <w:rPr>
           <w:lang w:val="en-GB"/>
         </w:rPr>
-        <w:t>Now your telephones attached to tis particular router should see the requested phone books and names should be shown when you get calls.</w:t>
+        <w:t xml:space="preserve">Now your telephones attached to </w:t>
+      </w:r>
+      <w:proofErr w:type="spellStart"/>
+      <w:r>
+        <w:rPr>
+          <w:lang w:val="en-GB"/>
+        </w:rPr>
+        <w:t>tis</w:t>
+      </w:r>
+      <w:proofErr w:type="spellEnd"/>
+      <w:r>
+        <w:rPr>
+          <w:lang w:val="en-GB"/>
+        </w:rPr>
+        <w:t xml:space="preserve"> </w:t>
+      </w:r>
+      <w:proofErr w:type="gramStart"/>
+      <w:r>
+        <w:rPr>
+          <w:lang w:val="en-GB"/>
+        </w:rPr>
+        <w:t>particular router</w:t>
+      </w:r>
+      <w:proofErr w:type="gramEnd"/>
+      <w:r>
+        <w:rPr>
+          <w:lang w:val="en-GB"/>
+        </w:rPr>
+        <w:t xml:space="preserve"> should see the requested phone books and names should be shown when you get calls.</w:t>
       </w:r>
     </w:p>
     <w:p>
@@ -1661,8 +2077,16 @@
         <w:rPr>
           <w:lang w:val="en-GB"/>
         </w:rPr>
-        <w:t xml:space="preserve"> on hap ac3</w:t>
-      </w:r>
+        <w:t xml:space="preserve"> on hap </w:t>
+      </w:r>
+      <w:proofErr w:type="gramStart"/>
+      <w:r>
+        <w:rPr>
+          <w:lang w:val="en-GB"/>
+        </w:rPr>
+        <w:t>ac3</w:t>
+      </w:r>
+      <w:proofErr w:type="gramEnd"/>
     </w:p>
     <w:p>
       <w:pPr>
@@ -1735,18 +2159,28 @@
           <w:lang w:val="de-CH"/>
         </w:rPr>
       </w:pPr>
+      <w:proofErr w:type="spellStart"/>
       <w:r>
         <w:rPr>
           <w:lang w:val="de-CH"/>
         </w:rPr>
-        <w:t xml:space="preserve">Install </w:t>
-      </w:r>
+        <w:t>Install</w:t>
+      </w:r>
+      <w:proofErr w:type="spellEnd"/>
       <w:r>
         <w:rPr>
           <w:lang w:val="de-CH"/>
         </w:rPr>
+        <w:t xml:space="preserve"> </w:t>
+      </w:r>
+      <w:proofErr w:type="spellStart"/>
+      <w:r>
+        <w:rPr>
+          <w:lang w:val="de-CH"/>
+        </w:rPr>
         <w:t>SIPproxy</w:t>
       </w:r>
+      <w:proofErr w:type="spellEnd"/>
     </w:p>
     <w:p>
       <w:pPr>
@@ -1815,7 +2249,51 @@
         <w:rPr>
           <w:lang w:val="en-GB"/>
         </w:rPr>
-        <w:t>ln -s /etc/init.d/siproxd /etc/rc.d/S99siproxd</w:t>
+        <w:t>ln -s /etc/</w:t>
+      </w:r>
+      <w:proofErr w:type="spellStart"/>
+      <w:proofErr w:type="gramStart"/>
+      <w:r>
+        <w:rPr>
+          <w:lang w:val="en-GB"/>
+        </w:rPr>
+        <w:t>init.d</w:t>
+      </w:r>
+      <w:proofErr w:type="spellEnd"/>
+      <w:proofErr w:type="gramEnd"/>
+      <w:r>
+        <w:rPr>
+          <w:lang w:val="en-GB"/>
+        </w:rPr>
+        <w:t>/</w:t>
+      </w:r>
+      <w:proofErr w:type="spellStart"/>
+      <w:r>
+        <w:rPr>
+          <w:lang w:val="en-GB"/>
+        </w:rPr>
+        <w:t>siproxd</w:t>
+      </w:r>
+      <w:proofErr w:type="spellEnd"/>
+      <w:r>
+        <w:rPr>
+          <w:lang w:val="en-GB"/>
+        </w:rPr>
+        <w:t xml:space="preserve"> /etc/</w:t>
+      </w:r>
+      <w:proofErr w:type="spellStart"/>
+      <w:r>
+        <w:rPr>
+          <w:lang w:val="en-GB"/>
+        </w:rPr>
+        <w:t>rc.d</w:t>
+      </w:r>
+      <w:proofErr w:type="spellEnd"/>
+      <w:r>
+        <w:rPr>
+          <w:lang w:val="en-GB"/>
+        </w:rPr>
+        <w:t>/S99siproxd</w:t>
       </w:r>
     </w:p>
     <w:p>
@@ -1829,7 +2307,51 @@
         <w:rPr>
           <w:lang w:val="en-GB"/>
         </w:rPr>
-        <w:t>ln -s /etc/init.d/siproxd /etc/rc.d/K99siproxd</w:t>
+        <w:t>ln -s /etc/</w:t>
+      </w:r>
+      <w:proofErr w:type="spellStart"/>
+      <w:proofErr w:type="gramStart"/>
+      <w:r>
+        <w:rPr>
+          <w:lang w:val="en-GB"/>
+        </w:rPr>
+        <w:t>init.d</w:t>
+      </w:r>
+      <w:proofErr w:type="spellEnd"/>
+      <w:proofErr w:type="gramEnd"/>
+      <w:r>
+        <w:rPr>
+          <w:lang w:val="en-GB"/>
+        </w:rPr>
+        <w:t>/</w:t>
+      </w:r>
+      <w:proofErr w:type="spellStart"/>
+      <w:r>
+        <w:rPr>
+          <w:lang w:val="en-GB"/>
+        </w:rPr>
+        <w:t>siproxd</w:t>
+      </w:r>
+      <w:proofErr w:type="spellEnd"/>
+      <w:r>
+        <w:rPr>
+          <w:lang w:val="en-GB"/>
+        </w:rPr>
+        <w:t xml:space="preserve"> /etc/</w:t>
+      </w:r>
+      <w:proofErr w:type="spellStart"/>
+      <w:r>
+        <w:rPr>
+          <w:lang w:val="en-GB"/>
+        </w:rPr>
+        <w:t>rc.d</w:t>
+      </w:r>
+      <w:proofErr w:type="spellEnd"/>
+      <w:r>
+        <w:rPr>
+          <w:lang w:val="en-GB"/>
+        </w:rPr>
+        <w:t>/K99siproxd</w:t>
       </w:r>
     </w:p>
     <w:p>
@@ -1870,8 +2392,30 @@
         <w:rPr>
           <w:lang w:val="en-US"/>
         </w:rPr>
-        <w:t>/etc/config/siproxd</w:t>
-      </w:r>
+        <w:t>/</w:t>
+      </w:r>
+      <w:proofErr w:type="spellStart"/>
+      <w:r>
+        <w:rPr>
+          <w:lang w:val="en-US"/>
+        </w:rPr>
+        <w:t>etc</w:t>
+      </w:r>
+      <w:proofErr w:type="spellEnd"/>
+      <w:r>
+        <w:rPr>
+          <w:lang w:val="en-US"/>
+        </w:rPr>
+        <w:t>/config/</w:t>
+      </w:r>
+      <w:proofErr w:type="spellStart"/>
+      <w:r>
+        <w:rPr>
+          <w:lang w:val="en-US"/>
+        </w:rPr>
+        <w:t>siproxd</w:t>
+      </w:r>
+      <w:proofErr w:type="spellEnd"/>
     </w:p>
     <w:p>
       <w:r>
@@ -1889,8 +2433,30 @@
         <w:rPr>
           <w:lang w:val="en-US"/>
         </w:rPr>
-        <w:t>option if_inbound br-lan</w:t>
-      </w:r>
+        <w:t xml:space="preserve">option </w:t>
+      </w:r>
+      <w:proofErr w:type="spellStart"/>
+      <w:r>
+        <w:rPr>
+          <w:lang w:val="en-US"/>
+        </w:rPr>
+        <w:t>if_inbound</w:t>
+      </w:r>
+      <w:proofErr w:type="spellEnd"/>
+      <w:r>
+        <w:rPr>
+          <w:lang w:val="en-US"/>
+        </w:rPr>
+        <w:t xml:space="preserve"> </w:t>
+      </w:r>
+      <w:proofErr w:type="spellStart"/>
+      <w:r>
+        <w:rPr>
+          <w:lang w:val="en-US"/>
+        </w:rPr>
+        <w:t>br-lan</w:t>
+      </w:r>
+      <w:proofErr w:type="spellEnd"/>
     </w:p>
     <w:p>
       <w:pPr>
@@ -1903,7 +2469,21 @@
         <w:rPr>
           <w:lang w:val="en-US"/>
         </w:rPr>
-        <w:t>option if_outbound lo</w:t>
+        <w:t xml:space="preserve">option </w:t>
+      </w:r>
+      <w:proofErr w:type="spellStart"/>
+      <w:r>
+        <w:rPr>
+          <w:lang w:val="en-US"/>
+        </w:rPr>
+        <w:t>if_outbound</w:t>
+      </w:r>
+      <w:proofErr w:type="spellEnd"/>
+      <w:r>
+        <w:rPr>
+          <w:lang w:val="en-US"/>
+        </w:rPr>
+        <w:t xml:space="preserve"> lo</w:t>
       </w:r>
     </w:p>
     <w:p/>
@@ -1918,7 +2498,51 @@
         <w:rPr>
           <w:lang w:val="en-US"/>
         </w:rPr>
-        <w:t>/etc/init.d/siproxd start</w:t>
+        <w:t>/</w:t>
+      </w:r>
+      <w:proofErr w:type="spellStart"/>
+      <w:r>
+        <w:rPr>
+          <w:lang w:val="en-US"/>
+        </w:rPr>
+        <w:t>etc</w:t>
+      </w:r>
+      <w:proofErr w:type="spellEnd"/>
+      <w:r>
+        <w:rPr>
+          <w:lang w:val="en-US"/>
+        </w:rPr>
+        <w:t>/</w:t>
+      </w:r>
+      <w:proofErr w:type="spellStart"/>
+      <w:proofErr w:type="gramStart"/>
+      <w:r>
+        <w:rPr>
+          <w:lang w:val="en-US"/>
+        </w:rPr>
+        <w:t>init.d</w:t>
+      </w:r>
+      <w:proofErr w:type="spellEnd"/>
+      <w:proofErr w:type="gramEnd"/>
+      <w:r>
+        <w:rPr>
+          <w:lang w:val="en-US"/>
+        </w:rPr>
+        <w:t>/</w:t>
+      </w:r>
+      <w:proofErr w:type="spellStart"/>
+      <w:r>
+        <w:rPr>
+          <w:lang w:val="en-US"/>
+        </w:rPr>
+        <w:t>siproxd</w:t>
+      </w:r>
+      <w:proofErr w:type="spellEnd"/>
+      <w:r>
+        <w:rPr>
+          <w:lang w:val="en-US"/>
+        </w:rPr>
+        <w:t xml:space="preserve"> start</w:t>
       </w:r>
     </w:p>
     <w:p>
@@ -1932,7 +2556,51 @@
         <w:rPr>
           <w:lang w:val="en-US"/>
         </w:rPr>
-        <w:t>/etc/init.d/siproxd enable</w:t>
+        <w:t>/</w:t>
+      </w:r>
+      <w:proofErr w:type="spellStart"/>
+      <w:r>
+        <w:rPr>
+          <w:lang w:val="en-US"/>
+        </w:rPr>
+        <w:t>etc</w:t>
+      </w:r>
+      <w:proofErr w:type="spellEnd"/>
+      <w:r>
+        <w:rPr>
+          <w:lang w:val="en-US"/>
+        </w:rPr>
+        <w:t>/</w:t>
+      </w:r>
+      <w:proofErr w:type="spellStart"/>
+      <w:proofErr w:type="gramStart"/>
+      <w:r>
+        <w:rPr>
+          <w:lang w:val="en-US"/>
+        </w:rPr>
+        <w:t>init.d</w:t>
+      </w:r>
+      <w:proofErr w:type="spellEnd"/>
+      <w:proofErr w:type="gramEnd"/>
+      <w:r>
+        <w:rPr>
+          <w:lang w:val="en-US"/>
+        </w:rPr>
+        <w:t>/</w:t>
+      </w:r>
+      <w:proofErr w:type="spellStart"/>
+      <w:r>
+        <w:rPr>
+          <w:lang w:val="en-US"/>
+        </w:rPr>
+        <w:t>siproxd</w:t>
+      </w:r>
+      <w:proofErr w:type="spellEnd"/>
+      <w:r>
+        <w:rPr>
+          <w:lang w:val="en-US"/>
+        </w:rPr>
+        <w:t xml:space="preserve"> enable</w:t>
       </w:r>
     </w:p>
     <w:p/>
@@ -1947,16 +2615,161 @@
         <w:rPr>
           <w:lang w:val="en-US"/>
         </w:rPr>
-        <w:t>/etc/init.d/siproxd status</w:t>
-      </w:r>
-    </w:p>
+        <w:t>/</w:t>
+      </w:r>
+      <w:proofErr w:type="spellStart"/>
+      <w:r>
+        <w:rPr>
+          <w:lang w:val="en-US"/>
+        </w:rPr>
+        <w:t>etc</w:t>
+      </w:r>
+      <w:proofErr w:type="spellEnd"/>
+      <w:r>
+        <w:rPr>
+          <w:lang w:val="en-US"/>
+        </w:rPr>
+        <w:t>/</w:t>
+      </w:r>
+      <w:proofErr w:type="spellStart"/>
+      <w:proofErr w:type="gramStart"/>
+      <w:r>
+        <w:rPr>
+          <w:lang w:val="en-US"/>
+        </w:rPr>
+        <w:t>init.d</w:t>
+      </w:r>
+      <w:proofErr w:type="spellEnd"/>
+      <w:proofErr w:type="gramEnd"/>
+      <w:r>
+        <w:rPr>
+          <w:lang w:val="en-US"/>
+        </w:rPr>
+        <w:t>/</w:t>
+      </w:r>
+      <w:proofErr w:type="spellStart"/>
+      <w:r>
+        <w:rPr>
+          <w:lang w:val="en-US"/>
+        </w:rPr>
+        <w:t>siproxd</w:t>
+      </w:r>
+      <w:proofErr w:type="spellEnd"/>
+      <w:r>
+        <w:rPr>
+          <w:lang w:val="en-US"/>
+        </w:rPr>
+        <w:t xml:space="preserve"> status</w:t>
+      </w:r>
+    </w:p>
+    <w:p>
+      <w:pPr>
+        <w:pStyle w:val="Code"/>
+        <w:rPr>
+          <w:lang w:val="en-US"/>
+        </w:rPr>
+      </w:pPr>
+    </w:p>
+    <w:p>
+      <w:pPr>
+        <w:pStyle w:val="berschrift2"/>
+      </w:pPr>
+      <w:r>
+        <w:t xml:space="preserve">Replication of </w:t>
+      </w:r>
+      <w:proofErr w:type="spellStart"/>
+      <w:r>
+        <w:t>Github</w:t>
+      </w:r>
+      <w:proofErr w:type="spellEnd"/>
+      <w:r>
+        <w:t xml:space="preserve"> Files</w:t>
+      </w:r>
+    </w:p>
+    <w:p>
+      <w:pPr>
+        <w:pStyle w:val="berschrift3"/>
+      </w:pPr>
+      <w:r>
+        <w:t>New phonebook from Google</w:t>
+      </w:r>
+    </w:p>
+    <w:p>
+      <w:pPr>
+        <w:pStyle w:val="Code"/>
+      </w:pPr>
+      <w:r>
+        <w:t>http://hb9edi-apu-1.local.mesh:8080/cgi-bin/update_phonebook</w:t>
+      </w:r>
+    </w:p>
+    <w:p>
+      <w:pPr>
+        <w:pStyle w:val="berschrift3"/>
+      </w:pPr>
+      <w:r>
+        <w:t xml:space="preserve">Update all installation </w:t>
+      </w:r>
+      <w:proofErr w:type="gramStart"/>
+      <w:r>
+        <w:t>files</w:t>
+      </w:r>
+      <w:proofErr w:type="gramEnd"/>
+    </w:p>
+    <w:p>
+      <w:pPr>
+        <w:pStyle w:val="Code"/>
+        <w:rPr>
+          <w:lang w:val="en-US"/>
+        </w:rPr>
+      </w:pPr>
+      <w:hyperlink r:id="rId23" w:history="1">
+        <w:r>
+          <w:rPr>
+            <w:rStyle w:val="Hyperlink"/>
+            <w:lang w:val="en-US"/>
+          </w:rPr>
+          <w:t>http://hb9edi-apu-1.local.mesh:8080/cgi-bin/update_phonebook_installer</w:t>
+        </w:r>
+      </w:hyperlink>
+    </w:p>
+    <w:p>
+      <w:pPr>
+        <w:pStyle w:val="berschrift3"/>
+      </w:pPr>
+      <w:r>
+        <w:t xml:space="preserve">Show </w:t>
+      </w:r>
+      <w:proofErr w:type="gramStart"/>
+      <w:r>
+        <w:t>result</w:t>
+      </w:r>
+      <w:proofErr w:type="gramEnd"/>
+    </w:p>
+    <w:p>
+      <w:pPr>
+        <w:pStyle w:val="Code"/>
+        <w:rPr>
+          <w:lang w:val="en-US"/>
+        </w:rPr>
+      </w:pPr>
+      <w:hyperlink r:id="rId24" w:history="1">
+        <w:r>
+          <w:rPr>
+            <w:rStyle w:val="Hyperlink"/>
+            <w:lang w:val="en-US"/>
+          </w:rPr>
+          <w:t>http://hb9edi-apu-1.local.mesh:8080/filerepo/index.php?dir=Phonebook</w:t>
+        </w:r>
+      </w:hyperlink>
+    </w:p>
+    <w:p/>
     <w:sectPr>
-      <w:headerReference w:type="even" r:id="rId23"/>
-      <w:headerReference w:type="default" r:id="rId24"/>
-      <w:footerReference w:type="even" r:id="rId25"/>
-      <w:footerReference w:type="default" r:id="rId26"/>
-      <w:headerReference w:type="first" r:id="rId27"/>
-      <w:footerReference w:type="first" r:id="rId28"/>
+      <w:headerReference w:type="even" r:id="rId25"/>
+      <w:headerReference w:type="default" r:id="rId26"/>
+      <w:footerReference w:type="even" r:id="rId27"/>
+      <w:footerReference w:type="default" r:id="rId28"/>
+      <w:headerReference w:type="first" r:id="rId29"/>
+      <w:footerReference w:type="first" r:id="rId30"/>
       <w:pgSz w:w="12240" w:h="15840"/>
       <w:pgMar w:top="1440" w:right="1440" w:bottom="1440" w:left="1440" w:header="720" w:footer="720" w:gutter="0"/>
       <w:cols w:space="720"/>
@@ -2518,6 +3331,28 @@
       <w:szCs w:val="26"/>
     </w:rPr>
   </w:style>
+  <w:style w:type="paragraph" w:styleId="berschrift3">
+    <w:name w:val="heading 3"/>
+    <w:basedOn w:val="Standard"/>
+    <w:next w:val="Standard"/>
+    <w:link w:val="berschrift3Zchn"/>
+    <w:uiPriority w:val="9"/>
+    <w:unhideWhenUsed/>
+    <w:qFormat/>
+    <w:rsid w:val="003B6C85"/>
+    <w:pPr>
+      <w:keepNext/>
+      <w:keepLines/>
+      <w:spacing w:before="40" w:after="0"/>
+      <w:outlineLvl w:val="2"/>
+    </w:pPr>
+    <w:rPr>
+      <w:rFonts w:asciiTheme="majorHAnsi" w:eastAsiaTheme="majorEastAsia" w:hAnsiTheme="majorHAnsi" w:cstheme="majorBidi"/>
+      <w:color w:val="1F3763" w:themeColor="accent1" w:themeShade="7F"/>
+      <w:sz w:val="24"/>
+      <w:szCs w:val="24"/>
+    </w:rPr>
+  </w:style>
   <w:style w:type="character" w:default="1" w:styleId="Absatz-Standardschriftart">
     <w:name w:val="Default Paragraph Font"/>
     <w:uiPriority w:val="1"/>
@@ -2724,6 +3559,19 @@
     <w:rPr>
       <w:color w:val="954F72" w:themeColor="followedHyperlink"/>
       <w:u w:val="single"/>
+    </w:rPr>
+  </w:style>
+  <w:style w:type="character" w:customStyle="1" w:styleId="berschrift3Zchn">
+    <w:name w:val="Überschrift 3 Zchn"/>
+    <w:basedOn w:val="Absatz-Standardschriftart"/>
+    <w:link w:val="berschrift3"/>
+    <w:uiPriority w:val="9"/>
+    <w:rsid w:val="003B6C85"/>
+    <w:rPr>
+      <w:rFonts w:asciiTheme="majorHAnsi" w:eastAsiaTheme="majorEastAsia" w:hAnsiTheme="majorHAnsi" w:cstheme="majorBidi"/>
+      <w:color w:val="1F3763" w:themeColor="accent1" w:themeShade="7F"/>
+      <w:sz w:val="24"/>
+      <w:szCs w:val="24"/>
     </w:rPr>
   </w:style>
 </w:styles>

</xml_diff>

<commit_message>
Changed SIProxd script address
</commit_message>
<xml_diff>
--- a/Documentation/Installation of phonebook replication on hap router.docx
+++ b/Documentation/Installation of phonebook replication on hap router.docx
@@ -2063,24 +2063,18 @@
     <w:p>
       <w:pPr>
         <w:pStyle w:val="Code"/>
-        <w:rPr>
-          <w:lang w:val="en-GB"/>
-        </w:rPr>
-      </w:pPr>
-      <w:r>
-        <w:rPr>
-          <w:lang w:val="en-GB"/>
-        </w:rPr>
-        <w:t xml:space="preserve">curl http://hb9edi-apu-1.local.mesh:8080/filerepo/Siproxd/SIProxd_installer.sh | </w:t>
-      </w:r>
-      <w:proofErr w:type="spellStart"/>
-      <w:r>
-        <w:rPr>
-          <w:lang w:val="en-GB"/>
-        </w:rPr>
+      </w:pPr>
+      <w:r>
+        <w:t xml:space="preserve">curl http://hb9edi-apu-1.local.mesh:8080/filerepo/Siproxd/SIProxd_installer_3.23.4_Mikrotik_HAP_lite.sh | </w:t>
+      </w:r>
+      <w:proofErr w:type="spellStart"/>
+      <w:r>
         <w:t>sh</w:t>
       </w:r>
       <w:proofErr w:type="spellEnd"/>
+      <w:r>
+        <w:t xml:space="preserve"> </w:t>
+      </w:r>
     </w:p>
     <w:p>
       <w:pPr>

</xml_diff>

<commit_message>
Revert "Update Installation of phonebook replication on hap router.docx"
This reverts commit 63dcf46e78679e1be2f047bb049038437cd3e017.
</commit_message>
<xml_diff>
--- a/Documentation/Installation of phonebook replication on hap router.docx
+++ b/Documentation/Installation of phonebook replication on hap router.docx
@@ -2236,40 +2236,6 @@
     </w:p>
     <w:p>
       <w:pPr>
-        <w:rPr>
-          <w:lang w:val="en-GB"/>
-        </w:rPr>
-      </w:pPr>
-      <w:proofErr w:type="spellStart"/>
-      <w:r>
-        <w:rPr>
-          <w:lang w:val="en-GB"/>
-        </w:rPr>
-        <w:t>Siproxd</w:t>
-      </w:r>
-      <w:proofErr w:type="spellEnd"/>
-      <w:r>
-        <w:rPr>
-          <w:lang w:val="en-GB"/>
-        </w:rPr>
-        <w:t xml:space="preserve"> uninstaller ac2:</w:t>
-      </w:r>
-    </w:p>
-    <w:p>
-      <w:pPr>
-        <w:pStyle w:val="Code"/>
-      </w:pPr>
-      <w:r>
-        <w:t xml:space="preserve">curl http://hb9edi-apu-1.local.mesh:8080/filerepo/Siproxd/SIProxd_uninstaller_3.23.4_All.sh | </w:t>
-      </w:r>
-      <w:proofErr w:type="spellStart"/>
-      <w:r>
-        <w:t>sh</w:t>
-      </w:r>
-      <w:proofErr w:type="spellEnd"/>
-    </w:p>
-    <w:p>
-      <w:pPr>
         <w:pStyle w:val="berschrift1"/>
         <w:rPr>
           <w:lang w:val="en-GB"/>
@@ -2410,101 +2376,131 @@
         <w:rPr>
           <w:lang w:val="en-GB"/>
         </w:rPr>
+        <w:t xml:space="preserve">curl http://hb9edi-apu-1.local.mesh:8080/filerepo/Siproxd/SIProxd_installer_3.23.4_Mikrotik_HAP3.sh | </w:t>
+      </w:r>
+      <w:proofErr w:type="spellStart"/>
+      <w:r>
+        <w:rPr>
+          <w:lang w:val="en-GB"/>
+        </w:rPr>
+        <w:t>sh</w:t>
+      </w:r>
+      <w:proofErr w:type="spellEnd"/>
+    </w:p>
+    <w:p>
+      <w:pPr>
+        <w:rPr>
+          <w:lang w:val="de-CH"/>
+        </w:rPr>
+      </w:pPr>
+      <w:proofErr w:type="gramStart"/>
+      <w:r>
+        <w:rPr>
+          <w:lang w:val="de-CH"/>
+        </w:rPr>
+        <w:t>#!/</w:t>
+      </w:r>
+      <w:proofErr w:type="gramEnd"/>
+      <w:r>
+        <w:rPr>
+          <w:lang w:val="de-CH"/>
+        </w:rPr>
+        <w:t>bin/ash</w:t>
+      </w:r>
+    </w:p>
+    <w:p>
+      <w:pPr>
+        <w:rPr>
+          <w:lang w:val="de-CH"/>
+        </w:rPr>
+      </w:pPr>
+      <w:r>
+        <w:rPr>
+          <w:lang w:val="de-CH"/>
+        </w:rPr>
         <w:lastRenderedPageBreak/>
-        <w:t xml:space="preserve">curl http://hb9edi-apu-1.local.mesh:8080/filerepo/Siproxd/SIProxd_installer_3.23.4_Mikrotik_HAP3.sh | </w:t>
-      </w:r>
-      <w:proofErr w:type="spellStart"/>
-      <w:r>
-        <w:rPr>
-          <w:lang w:val="en-GB"/>
-        </w:rPr>
-        <w:t>sh</w:t>
-      </w:r>
-      <w:proofErr w:type="spellEnd"/>
-    </w:p>
-    <w:p>
-      <w:pPr>
-        <w:rPr>
-          <w:lang w:val="de-CH"/>
-        </w:rPr>
-      </w:pPr>
+        <w:t>SIProxd_installer_3.23.4_Mikrotik_HAP3.sh</w:t>
+      </w:r>
+    </w:p>
+    <w:p>
+      <w:pPr>
+        <w:pStyle w:val="Code"/>
+        <w:rPr>
+          <w:lang w:val="en-US"/>
+        </w:rPr>
+      </w:pPr>
+      <w:r>
+        <w:rPr>
+          <w:lang w:val="en-US"/>
+        </w:rPr>
+        <w:t># $Author: Serge HB9EDI $</w:t>
+      </w:r>
+    </w:p>
+    <w:p>
+      <w:pPr>
+        <w:pStyle w:val="Code"/>
+        <w:rPr>
+          <w:lang w:val="en-US"/>
+        </w:rPr>
+      </w:pPr>
+      <w:r>
+        <w:rPr>
+          <w:lang w:val="en-US"/>
+        </w:rPr>
+        <w:t># $Date: 2023/07/22 $</w:t>
+      </w:r>
+    </w:p>
+    <w:p>
+      <w:pPr>
+        <w:pStyle w:val="Code"/>
+        <w:rPr>
+          <w:lang w:val="en-US"/>
+        </w:rPr>
+      </w:pPr>
+      <w:r>
+        <w:rPr>
+          <w:lang w:val="en-US"/>
+        </w:rPr>
+        <w:t># $Revision: 1.0 $</w:t>
+      </w:r>
+    </w:p>
+    <w:p>
+      <w:pPr>
+        <w:pStyle w:val="Code"/>
+        <w:rPr>
+          <w:lang w:val="en-US"/>
+        </w:rPr>
+      </w:pPr>
+    </w:p>
+    <w:p>
+      <w:pPr>
+        <w:pStyle w:val="Code"/>
+        <w:rPr>
+          <w:lang w:val="en-US"/>
+        </w:rPr>
+      </w:pPr>
+      <w:proofErr w:type="spellStart"/>
+      <w:r>
+        <w:rPr>
+          <w:lang w:val="en-US"/>
+        </w:rPr>
+        <w:t>opkg</w:t>
+      </w:r>
+      <w:proofErr w:type="spellEnd"/>
+      <w:r>
+        <w:rPr>
+          <w:lang w:val="en-US"/>
+        </w:rPr>
+        <w:t xml:space="preserve"> install </w:t>
+      </w:r>
       <w:proofErr w:type="gramStart"/>
       <w:r>
         <w:rPr>
-          <w:lang w:val="de-CH"/>
-        </w:rPr>
-        <w:t>#!/</w:t>
+          <w:lang w:val="en-US"/>
+        </w:rPr>
+        <w:t>http://hb9edi-apu-1.local.mesh:8080/filerepo/Siproxd/libltdl7_2.4.6-2_arm_cortex-a7_neon-vfpv4.ipk</w:t>
       </w:r>
       <w:proofErr w:type="gramEnd"/>
-      <w:r>
-        <w:rPr>
-          <w:lang w:val="de-CH"/>
-        </w:rPr>
-        <w:t>bin/ash</w:t>
-      </w:r>
-    </w:p>
-    <w:p>
-      <w:pPr>
-        <w:rPr>
-          <w:lang w:val="de-CH"/>
-        </w:rPr>
-      </w:pPr>
-      <w:r>
-        <w:rPr>
-          <w:lang w:val="de-CH"/>
-        </w:rPr>
-        <w:t>SIProxd_installer_3.23.4_Mikrotik_HAP3.sh</w:t>
-      </w:r>
-    </w:p>
-    <w:p>
-      <w:pPr>
-        <w:pStyle w:val="Code"/>
-        <w:rPr>
-          <w:lang w:val="en-US"/>
-        </w:rPr>
-      </w:pPr>
-      <w:r>
-        <w:rPr>
-          <w:lang w:val="en-US"/>
-        </w:rPr>
-        <w:t># $Author: Serge HB9EDI $</w:t>
-      </w:r>
-    </w:p>
-    <w:p>
-      <w:pPr>
-        <w:pStyle w:val="Code"/>
-        <w:rPr>
-          <w:lang w:val="en-US"/>
-        </w:rPr>
-      </w:pPr>
-      <w:r>
-        <w:rPr>
-          <w:lang w:val="en-US"/>
-        </w:rPr>
-        <w:t># $Date: 2023/07/22 $</w:t>
-      </w:r>
-    </w:p>
-    <w:p>
-      <w:pPr>
-        <w:pStyle w:val="Code"/>
-        <w:rPr>
-          <w:lang w:val="en-US"/>
-        </w:rPr>
-      </w:pPr>
-      <w:r>
-        <w:rPr>
-          <w:lang w:val="en-US"/>
-        </w:rPr>
-        <w:t># $Revision: 1.0 $</w:t>
-      </w:r>
-    </w:p>
-    <w:p>
-      <w:pPr>
-        <w:pStyle w:val="Code"/>
-        <w:rPr>
-          <w:lang w:val="en-US"/>
-        </w:rPr>
-      </w:pPr>
     </w:p>
     <w:p>
       <w:pPr>
@@ -2532,7 +2528,7 @@
         <w:rPr>
           <w:lang w:val="en-US"/>
         </w:rPr>
-        <w:t>http://hb9edi-apu-1.local.mesh:8080/filerepo/Siproxd/libltdl7_2.4.6-2_arm_cortex-a7_neon-vfpv4.ipk</w:t>
+        <w:t>http://hb9edi-apu-1.local.mesh:8080/filerepo/Siproxd/libosip2_5.0.0-3_arm_cortex-a7_neon-vfpv4.ipk</w:t>
       </w:r>
       <w:proofErr w:type="gramEnd"/>
     </w:p>
@@ -2562,7 +2558,7 @@
         <w:rPr>
           <w:lang w:val="en-US"/>
         </w:rPr>
-        <w:t>http://hb9edi-apu-1.local.mesh:8080/filerepo/Siproxd/libosip2_5.0.0-3_arm_cortex-a7_neon-vfpv4.ipk</w:t>
+        <w:t>http://hb9edi-apu-1.local.mesh:8080/filerepo/Siproxd/siproxd_0.8.3-1_arm_cortex-a7_neon-vfpv4.ipk</w:t>
       </w:r>
       <w:proofErr w:type="gramEnd"/>
     </w:p>
@@ -2573,36 +2569,92 @@
           <w:lang w:val="en-US"/>
         </w:rPr>
       </w:pPr>
-      <w:proofErr w:type="spellStart"/>
-      <w:r>
-        <w:rPr>
-          <w:lang w:val="en-US"/>
-        </w:rPr>
-        <w:t>opkg</w:t>
-      </w:r>
-      <w:proofErr w:type="spellEnd"/>
-      <w:r>
-        <w:rPr>
-          <w:lang w:val="en-US"/>
-        </w:rPr>
-        <w:t xml:space="preserve"> install </w:t>
-      </w:r>
+    </w:p>
+    <w:p>
+      <w:pPr>
+        <w:pStyle w:val="Code"/>
+        <w:rPr>
+          <w:lang w:val="en-US"/>
+        </w:rPr>
+      </w:pPr>
+      <w:r>
+        <w:rPr>
+          <w:lang w:val="en-US"/>
+        </w:rPr>
+        <w:t>ln -s /</w:t>
+      </w:r>
+      <w:proofErr w:type="spellStart"/>
+      <w:r>
+        <w:rPr>
+          <w:lang w:val="en-US"/>
+        </w:rPr>
+        <w:t>etc</w:t>
+      </w:r>
+      <w:proofErr w:type="spellEnd"/>
+      <w:r>
+        <w:rPr>
+          <w:lang w:val="en-US"/>
+        </w:rPr>
+        <w:t>/</w:t>
+      </w:r>
+      <w:proofErr w:type="spellStart"/>
       <w:proofErr w:type="gramStart"/>
       <w:r>
         <w:rPr>
           <w:lang w:val="en-US"/>
         </w:rPr>
-        <w:t>http://hb9edi-apu-1.local.mesh:8080/filerepo/Siproxd/siproxd_0.8.3-1_arm_cortex-a7_neon-vfpv4.ipk</w:t>
-      </w:r>
+        <w:t>init.d</w:t>
+      </w:r>
+      <w:proofErr w:type="spellEnd"/>
       <w:proofErr w:type="gramEnd"/>
-    </w:p>
-    <w:p>
-      <w:pPr>
-        <w:pStyle w:val="Code"/>
-        <w:rPr>
-          <w:lang w:val="en-US"/>
-        </w:rPr>
-      </w:pPr>
+      <w:r>
+        <w:rPr>
+          <w:lang w:val="en-US"/>
+        </w:rPr>
+        <w:t>/</w:t>
+      </w:r>
+      <w:proofErr w:type="spellStart"/>
+      <w:r>
+        <w:rPr>
+          <w:lang w:val="en-US"/>
+        </w:rPr>
+        <w:t>siproxd</w:t>
+      </w:r>
+      <w:proofErr w:type="spellEnd"/>
+      <w:r>
+        <w:rPr>
+          <w:lang w:val="en-US"/>
+        </w:rPr>
+        <w:t xml:space="preserve"> /</w:t>
+      </w:r>
+      <w:proofErr w:type="spellStart"/>
+      <w:r>
+        <w:rPr>
+          <w:lang w:val="en-US"/>
+        </w:rPr>
+        <w:t>etc</w:t>
+      </w:r>
+      <w:proofErr w:type="spellEnd"/>
+      <w:r>
+        <w:rPr>
+          <w:lang w:val="en-US"/>
+        </w:rPr>
+        <w:t>/</w:t>
+      </w:r>
+      <w:proofErr w:type="spellStart"/>
+      <w:r>
+        <w:rPr>
+          <w:lang w:val="en-US"/>
+        </w:rPr>
+        <w:t>rc.d</w:t>
+      </w:r>
+      <w:proofErr w:type="spellEnd"/>
+      <w:r>
+        <w:rPr>
+          <w:lang w:val="en-US"/>
+        </w:rPr>
+        <w:t>/S99siproxd</w:t>
+      </w:r>
     </w:p>
     <w:p>
       <w:pPr>
@@ -2687,6 +2739,182 @@
         <w:rPr>
           <w:lang w:val="en-US"/>
         </w:rPr>
+        <w:t>/K99siproxd</w:t>
+      </w:r>
+    </w:p>
+    <w:p>
+      <w:pPr>
+        <w:pStyle w:val="Code"/>
+        <w:rPr>
+          <w:lang w:val="en-US"/>
+        </w:rPr>
+      </w:pPr>
+    </w:p>
+    <w:p>
+      <w:pPr>
+        <w:pStyle w:val="Code"/>
+        <w:rPr>
+          <w:lang w:val="en-US"/>
+        </w:rPr>
+      </w:pPr>
+      <w:r>
+        <w:rPr>
+          <w:lang w:val="en-US"/>
+        </w:rPr>
+        <w:t>curl http://hb9edi-apu-1.local.mesh:8080/filerepo/Siproxd/siproxd.conf --output /</w:t>
+      </w:r>
+      <w:proofErr w:type="spellStart"/>
+      <w:r>
+        <w:rPr>
+          <w:lang w:val="en-US"/>
+        </w:rPr>
+        <w:t>etc</w:t>
+      </w:r>
+      <w:proofErr w:type="spellEnd"/>
+      <w:r>
+        <w:rPr>
+          <w:lang w:val="en-US"/>
+        </w:rPr>
+        <w:t>/config/</w:t>
+      </w:r>
+      <w:proofErr w:type="spellStart"/>
+      <w:r>
+        <w:rPr>
+          <w:lang w:val="en-US"/>
+        </w:rPr>
+        <w:t>siproxd</w:t>
+      </w:r>
+      <w:proofErr w:type="spellEnd"/>
+    </w:p>
+    <w:p>
+      <w:pPr>
+        <w:pStyle w:val="Code"/>
+        <w:rPr>
+          <w:lang w:val="en-US"/>
+        </w:rPr>
+      </w:pPr>
+    </w:p>
+    <w:p>
+      <w:pPr>
+        <w:pStyle w:val="Code"/>
+        <w:rPr>
+          <w:lang w:val="en-US"/>
+        </w:rPr>
+      </w:pPr>
+      <w:r>
+        <w:rPr>
+          <w:lang w:val="en-US"/>
+        </w:rPr>
+        <w:t>/</w:t>
+      </w:r>
+      <w:proofErr w:type="spellStart"/>
+      <w:r>
+        <w:rPr>
+          <w:lang w:val="en-US"/>
+        </w:rPr>
+        <w:t>etc</w:t>
+      </w:r>
+      <w:proofErr w:type="spellEnd"/>
+      <w:r>
+        <w:rPr>
+          <w:lang w:val="en-US"/>
+        </w:rPr>
+        <w:t>/</w:t>
+      </w:r>
+      <w:proofErr w:type="spellStart"/>
+      <w:proofErr w:type="gramStart"/>
+      <w:r>
+        <w:rPr>
+          <w:lang w:val="en-US"/>
+        </w:rPr>
+        <w:t>init.d</w:t>
+      </w:r>
+      <w:proofErr w:type="spellEnd"/>
+      <w:proofErr w:type="gramEnd"/>
+      <w:r>
+        <w:rPr>
+          <w:lang w:val="en-US"/>
+        </w:rPr>
+        <w:t>/</w:t>
+      </w:r>
+      <w:proofErr w:type="spellStart"/>
+      <w:r>
+        <w:rPr>
+          <w:lang w:val="en-US"/>
+        </w:rPr>
+        <w:t>siproxd</w:t>
+      </w:r>
+      <w:proofErr w:type="spellEnd"/>
+      <w:r>
+        <w:rPr>
+          <w:lang w:val="en-US"/>
+        </w:rPr>
+        <w:t xml:space="preserve"> start</w:t>
+      </w:r>
+    </w:p>
+    <w:p>
+      <w:pPr>
+        <w:pStyle w:val="Code"/>
+        <w:rPr>
+          <w:lang w:val="en-US"/>
+        </w:rPr>
+      </w:pPr>
+    </w:p>
+    <w:p>
+      <w:pPr>
+        <w:pStyle w:val="Code"/>
+        <w:rPr>
+          <w:lang w:val="en-GB"/>
+        </w:rPr>
+      </w:pPr>
+      <w:r>
+        <w:rPr>
+          <w:lang w:val="en-GB"/>
+        </w:rPr>
+        <w:t>ln -s /etc/</w:t>
+      </w:r>
+      <w:proofErr w:type="spellStart"/>
+      <w:proofErr w:type="gramStart"/>
+      <w:r>
+        <w:rPr>
+          <w:lang w:val="en-GB"/>
+        </w:rPr>
+        <w:t>init.d</w:t>
+      </w:r>
+      <w:proofErr w:type="spellEnd"/>
+      <w:proofErr w:type="gramEnd"/>
+      <w:r>
+        <w:rPr>
+          <w:lang w:val="en-GB"/>
+        </w:rPr>
+        <w:t>/</w:t>
+      </w:r>
+      <w:proofErr w:type="spellStart"/>
+      <w:r>
+        <w:rPr>
+          <w:lang w:val="en-GB"/>
+        </w:rPr>
+        <w:t>siproxd</w:t>
+      </w:r>
+      <w:proofErr w:type="spellEnd"/>
+      <w:r>
+        <w:rPr>
+          <w:lang w:val="en-GB"/>
+        </w:rPr>
+        <w:t xml:space="preserve"> /etc/</w:t>
+      </w:r>
+      <w:proofErr w:type="spellStart"/>
+      <w:r>
+        <w:rPr>
+          <w:lang w:val="en-GB"/>
+        </w:rPr>
+        <w:t>rc.d</w:t>
+      </w:r>
+      <w:proofErr w:type="spellEnd"/>
+      <w:r>
+        <w:rPr>
+          <w:lang w:val="en-GB"/>
+        </w:rPr>
         <w:t>/S99siproxd</w:t>
       </w:r>
     </w:p>
@@ -2694,14 +2922,368 @@
       <w:pPr>
         <w:pStyle w:val="Code"/>
         <w:rPr>
-          <w:lang w:val="en-US"/>
-        </w:rPr>
-      </w:pPr>
-      <w:r>
-        <w:rPr>
-          <w:lang w:val="en-US"/>
-        </w:rPr>
-        <w:t>ln -s /</w:t>
+          <w:lang w:val="en-GB"/>
+        </w:rPr>
+      </w:pPr>
+      <w:r>
+        <w:rPr>
+          <w:lang w:val="en-GB"/>
+        </w:rPr>
+        <w:t>ln -s /etc/</w:t>
+      </w:r>
+      <w:proofErr w:type="spellStart"/>
+      <w:proofErr w:type="gramStart"/>
+      <w:r>
+        <w:rPr>
+          <w:lang w:val="en-GB"/>
+        </w:rPr>
+        <w:t>init.d</w:t>
+      </w:r>
+      <w:proofErr w:type="spellEnd"/>
+      <w:proofErr w:type="gramEnd"/>
+      <w:r>
+        <w:rPr>
+          <w:lang w:val="en-GB"/>
+        </w:rPr>
+        <w:t>/</w:t>
+      </w:r>
+      <w:proofErr w:type="spellStart"/>
+      <w:r>
+        <w:rPr>
+          <w:lang w:val="en-GB"/>
+        </w:rPr>
+        <w:t>siproxd</w:t>
+      </w:r>
+      <w:proofErr w:type="spellEnd"/>
+      <w:r>
+        <w:rPr>
+          <w:lang w:val="en-GB"/>
+        </w:rPr>
+        <w:t xml:space="preserve"> /etc/</w:t>
+      </w:r>
+      <w:proofErr w:type="spellStart"/>
+      <w:r>
+        <w:rPr>
+          <w:lang w:val="en-GB"/>
+        </w:rPr>
+        <w:t>rc.d</w:t>
+      </w:r>
+      <w:proofErr w:type="spellEnd"/>
+      <w:r>
+        <w:rPr>
+          <w:lang w:val="en-GB"/>
+        </w:rPr>
+        <w:t>/K99siproxd</w:t>
+      </w:r>
+    </w:p>
+    <w:p/>
+    <w:p>
+      <w:proofErr w:type="spellStart"/>
+      <w:r>
+        <w:t>siproxd.conf</w:t>
+      </w:r>
+      <w:proofErr w:type="spellEnd"/>
+    </w:p>
+    <w:p>
+      <w:pPr>
+        <w:pStyle w:val="Code"/>
+        <w:rPr>
+          <w:lang w:val="en-US"/>
+        </w:rPr>
+      </w:pPr>
+      <w:r>
+        <w:rPr>
+          <w:lang w:val="en-US"/>
+        </w:rPr>
+        <w:t xml:space="preserve">config </w:t>
+      </w:r>
+      <w:proofErr w:type="spellStart"/>
+      <w:r>
+        <w:rPr>
+          <w:lang w:val="en-US"/>
+        </w:rPr>
+        <w:t>siproxd</w:t>
+      </w:r>
+      <w:proofErr w:type="spellEnd"/>
+      <w:r>
+        <w:rPr>
+          <w:lang w:val="en-US"/>
+        </w:rPr>
+        <w:t xml:space="preserve"> general</w:t>
+      </w:r>
+    </w:p>
+    <w:p>
+      <w:pPr>
+        <w:pStyle w:val="Code"/>
+        <w:rPr>
+          <w:lang w:val="en-US"/>
+        </w:rPr>
+      </w:pPr>
+      <w:r>
+        <w:rPr>
+          <w:lang w:val="en-US"/>
+        </w:rPr>
+        <w:t xml:space="preserve">#       option </w:t>
+      </w:r>
+      <w:proofErr w:type="spellStart"/>
+      <w:r>
+        <w:rPr>
+          <w:lang w:val="en-US"/>
+        </w:rPr>
+        <w:t>interface_inbound</w:t>
+      </w:r>
+      <w:proofErr w:type="spellEnd"/>
+      <w:r>
+        <w:rPr>
+          <w:lang w:val="en-US"/>
+        </w:rPr>
+        <w:t xml:space="preserve"> </w:t>
+      </w:r>
+      <w:proofErr w:type="spellStart"/>
+      <w:r>
+        <w:rPr>
+          <w:lang w:val="en-US"/>
+        </w:rPr>
+        <w:t>lan</w:t>
+      </w:r>
+      <w:proofErr w:type="spellEnd"/>
+    </w:p>
+    <w:p>
+      <w:pPr>
+        <w:pStyle w:val="Code"/>
+        <w:rPr>
+          <w:lang w:val="en-US"/>
+        </w:rPr>
+      </w:pPr>
+      <w:r>
+        <w:rPr>
+          <w:lang w:val="en-US"/>
+        </w:rPr>
+        <w:t xml:space="preserve">#       option </w:t>
+      </w:r>
+      <w:proofErr w:type="spellStart"/>
+      <w:r>
+        <w:rPr>
+          <w:lang w:val="en-US"/>
+        </w:rPr>
+        <w:t>interface_outbound</w:t>
+      </w:r>
+      <w:proofErr w:type="spellEnd"/>
+      <w:r>
+        <w:rPr>
+          <w:lang w:val="en-US"/>
+        </w:rPr>
+        <w:t xml:space="preserve"> wan</w:t>
+      </w:r>
+    </w:p>
+    <w:p>
+      <w:pPr>
+        <w:pStyle w:val="Code"/>
+        <w:rPr>
+          <w:lang w:val="en-US"/>
+        </w:rPr>
+      </w:pPr>
+    </w:p>
+    <w:p>
+      <w:pPr>
+        <w:pStyle w:val="Code"/>
+        <w:rPr>
+          <w:lang w:val="en-US"/>
+        </w:rPr>
+      </w:pPr>
+      <w:r>
+        <w:rPr>
+          <w:lang w:val="en-US"/>
+        </w:rPr>
+        <w:t xml:space="preserve"># Define low-level network devices, overriding </w:t>
+      </w:r>
+      <w:proofErr w:type="spellStart"/>
+      <w:r>
+        <w:rPr>
+          <w:lang w:val="en-US"/>
+        </w:rPr>
+        <w:t>interface_in</w:t>
+      </w:r>
+      <w:proofErr w:type="spellEnd"/>
+      <w:r>
+        <w:rPr>
+          <w:lang w:val="en-US"/>
+        </w:rPr>
+        <w:t>/outbound:</w:t>
+      </w:r>
+    </w:p>
+    <w:p>
+      <w:pPr>
+        <w:pStyle w:val="Code"/>
+        <w:rPr>
+          <w:lang w:val="en-US"/>
+        </w:rPr>
+      </w:pPr>
+    </w:p>
+    <w:p>
+      <w:pPr>
+        <w:pStyle w:val="Code"/>
+        <w:rPr>
+          <w:lang w:val="en-US"/>
+        </w:rPr>
+      </w:pPr>
+      <w:r>
+        <w:rPr>
+          <w:lang w:val="en-US"/>
+        </w:rPr>
+        <w:t xml:space="preserve">option </w:t>
+      </w:r>
+      <w:proofErr w:type="spellStart"/>
+      <w:r>
+        <w:rPr>
+          <w:lang w:val="en-US"/>
+        </w:rPr>
+        <w:t>if_inbound</w:t>
+      </w:r>
+      <w:proofErr w:type="spellEnd"/>
+      <w:r>
+        <w:rPr>
+          <w:lang w:val="en-US"/>
+        </w:rPr>
+        <w:t xml:space="preserve"> </w:t>
+      </w:r>
+      <w:proofErr w:type="spellStart"/>
+      <w:r>
+        <w:rPr>
+          <w:lang w:val="en-US"/>
+        </w:rPr>
+        <w:t>br-lan</w:t>
+      </w:r>
+      <w:proofErr w:type="spellEnd"/>
+    </w:p>
+    <w:p>
+      <w:pPr>
+        <w:pStyle w:val="Code"/>
+        <w:rPr>
+          <w:lang w:val="en-US"/>
+        </w:rPr>
+      </w:pPr>
+      <w:r>
+        <w:rPr>
+          <w:lang w:val="en-US"/>
+        </w:rPr>
+        <w:t xml:space="preserve">option </w:t>
+      </w:r>
+      <w:proofErr w:type="spellStart"/>
+      <w:r>
+        <w:rPr>
+          <w:lang w:val="en-US"/>
+        </w:rPr>
+        <w:t>if_outbound</w:t>
+      </w:r>
+      <w:proofErr w:type="spellEnd"/>
+      <w:r>
+        <w:rPr>
+          <w:lang w:val="en-US"/>
+        </w:rPr>
+        <w:t xml:space="preserve"> lo</w:t>
+      </w:r>
+    </w:p>
+    <w:p>
+      <w:pPr>
+        <w:pStyle w:val="Code"/>
+        <w:rPr>
+          <w:lang w:val="en-US"/>
+        </w:rPr>
+      </w:pPr>
+    </w:p>
+    <w:p>
+      <w:pPr>
+        <w:pStyle w:val="Code"/>
+        <w:rPr>
+          <w:lang w:val="en-US"/>
+        </w:rPr>
+      </w:pPr>
+      <w:r>
+        <w:rPr>
+          <w:lang w:val="en-US"/>
+        </w:rPr>
+        <w:t xml:space="preserve">option </w:t>
+      </w:r>
+      <w:proofErr w:type="spellStart"/>
+      <w:r>
+        <w:rPr>
+          <w:lang w:val="en-US"/>
+        </w:rPr>
+        <w:t>hosts_allow_reg</w:t>
+      </w:r>
+      <w:proofErr w:type="spellEnd"/>
+      <w:r>
+        <w:rPr>
+          <w:lang w:val="en-US"/>
+        </w:rPr>
+        <w:t xml:space="preserve"> 10.0.0.0/</w:t>
+      </w:r>
+      <w:proofErr w:type="gramStart"/>
+      <w:r>
+        <w:rPr>
+          <w:lang w:val="en-US"/>
+        </w:rPr>
+        <w:t>8</w:t>
+      </w:r>
+      <w:proofErr w:type="gramEnd"/>
+    </w:p>
+    <w:p>
+      <w:pPr>
+        <w:pStyle w:val="Code"/>
+        <w:rPr>
+          <w:lang w:val="en-US"/>
+        </w:rPr>
+      </w:pPr>
+      <w:r>
+        <w:rPr>
+          <w:lang w:val="en-US"/>
+        </w:rPr>
+        <w:t xml:space="preserve">option </w:t>
+      </w:r>
+      <w:proofErr w:type="spellStart"/>
+      <w:r>
+        <w:rPr>
+          <w:lang w:val="en-US"/>
+        </w:rPr>
+        <w:t>hosts_allow_sip</w:t>
+      </w:r>
+      <w:proofErr w:type="spellEnd"/>
+      <w:r>
+        <w:rPr>
+          <w:lang w:val="en-US"/>
+        </w:rPr>
+        <w:t xml:space="preserve"> 10.0.0.0/</w:t>
+      </w:r>
+      <w:proofErr w:type="gramStart"/>
+      <w:r>
+        <w:rPr>
+          <w:lang w:val="en-US"/>
+        </w:rPr>
+        <w:t>8</w:t>
+      </w:r>
+      <w:proofErr w:type="gramEnd"/>
+    </w:p>
+    <w:p/>
+    <w:p>
+      <w:pPr>
+        <w:pStyle w:val="Code"/>
+        <w:rPr>
+          <w:lang w:val="en-US"/>
+        </w:rPr>
+      </w:pPr>
+      <w:r>
+        <w:rPr>
+          <w:lang w:val="en-US"/>
+        </w:rPr>
+        <w:lastRenderedPageBreak/>
+        <w:t xml:space="preserve">nano </w:t>
+      </w:r>
+      <w:r>
+        <w:rPr>
+          <w:lang w:val="en-US"/>
+        </w:rPr>
+        <w:t>/</w:t>
       </w:r>
       <w:proofErr w:type="spellStart"/>
       <w:r>
@@ -2715,9 +3297,115 @@
         <w:rPr>
           <w:lang w:val="en-US"/>
         </w:rPr>
+        <w:t>/config/</w:t>
+      </w:r>
+      <w:proofErr w:type="spellStart"/>
+      <w:r>
+        <w:rPr>
+          <w:lang w:val="en-US"/>
+        </w:rPr>
+        <w:t>siproxd</w:t>
+      </w:r>
+      <w:proofErr w:type="spellEnd"/>
+    </w:p>
+    <w:p>
+      <w:r>
+        <w:t>Change these lines:</w:t>
+      </w:r>
+    </w:p>
+    <w:p>
+      <w:pPr>
+        <w:pStyle w:val="Code"/>
+        <w:rPr>
+          <w:lang w:val="en-US"/>
+        </w:rPr>
+      </w:pPr>
+      <w:r>
+        <w:rPr>
+          <w:lang w:val="en-US"/>
+        </w:rPr>
+        <w:t xml:space="preserve">option </w:t>
+      </w:r>
+      <w:proofErr w:type="spellStart"/>
+      <w:r>
+        <w:rPr>
+          <w:lang w:val="en-US"/>
+        </w:rPr>
+        <w:t>if_inbound</w:t>
+      </w:r>
+      <w:proofErr w:type="spellEnd"/>
+      <w:r>
+        <w:rPr>
+          <w:lang w:val="en-US"/>
+        </w:rPr>
+        <w:t xml:space="preserve"> </w:t>
+      </w:r>
+      <w:proofErr w:type="spellStart"/>
+      <w:r>
+        <w:rPr>
+          <w:lang w:val="en-US"/>
+        </w:rPr>
+        <w:t>br-lan</w:t>
+      </w:r>
+      <w:proofErr w:type="spellEnd"/>
+    </w:p>
+    <w:p>
+      <w:pPr>
+        <w:pStyle w:val="Code"/>
+        <w:rPr>
+          <w:lang w:val="en-US"/>
+        </w:rPr>
+      </w:pPr>
+      <w:r>
+        <w:rPr>
+          <w:lang w:val="en-US"/>
+        </w:rPr>
+        <w:t xml:space="preserve">option </w:t>
+      </w:r>
+      <w:proofErr w:type="spellStart"/>
+      <w:r>
+        <w:rPr>
+          <w:lang w:val="en-US"/>
+        </w:rPr>
+        <w:t>if_outbound</w:t>
+      </w:r>
+      <w:proofErr w:type="spellEnd"/>
+      <w:r>
+        <w:rPr>
+          <w:lang w:val="en-US"/>
+        </w:rPr>
+        <w:t xml:space="preserve"> lo</w:t>
+      </w:r>
+    </w:p>
+    <w:p/>
+    <w:p>
+      <w:pPr>
+        <w:pStyle w:val="Code"/>
+        <w:rPr>
+          <w:lang w:val="en-US"/>
+        </w:rPr>
+      </w:pPr>
+      <w:r>
+        <w:rPr>
+          <w:lang w:val="en-US"/>
+        </w:rPr>
         <w:t>/</w:t>
       </w:r>
       <w:proofErr w:type="spellStart"/>
+      <w:r>
+        <w:rPr>
+          <w:lang w:val="en-US"/>
+        </w:rPr>
+        <w:t>etc</w:t>
+      </w:r>
+      <w:proofErr w:type="spellEnd"/>
+      <w:r>
+        <w:rPr>
+          <w:lang w:val="en-US"/>
+        </w:rPr>
+        <w:t>/</w:t>
+      </w:r>
+      <w:proofErr w:type="spellStart"/>
       <w:proofErr w:type="gramStart"/>
       <w:r>
         <w:rPr>
@@ -2745,730 +3433,16 @@
         <w:rPr>
           <w:lang w:val="en-US"/>
         </w:rPr>
-        <w:t xml:space="preserve"> /</w:t>
-      </w:r>
-      <w:proofErr w:type="spellStart"/>
-      <w:r>
-        <w:rPr>
-          <w:lang w:val="en-US"/>
-        </w:rPr>
-        <w:t>etc</w:t>
-      </w:r>
-      <w:proofErr w:type="spellEnd"/>
-      <w:r>
-        <w:rPr>
-          <w:lang w:val="en-US"/>
-        </w:rPr>
-        <w:t>/</w:t>
-      </w:r>
-      <w:proofErr w:type="spellStart"/>
-      <w:r>
-        <w:rPr>
-          <w:lang w:val="en-US"/>
-        </w:rPr>
-        <w:t>rc.d</w:t>
-      </w:r>
-      <w:proofErr w:type="spellEnd"/>
-      <w:r>
-        <w:rPr>
-          <w:lang w:val="en-US"/>
-        </w:rPr>
-        <w:t>/K99siproxd</w:t>
-      </w:r>
-    </w:p>
-    <w:p>
-      <w:pPr>
-        <w:pStyle w:val="Code"/>
-        <w:rPr>
-          <w:lang w:val="en-US"/>
-        </w:rPr>
-      </w:pPr>
-    </w:p>
-    <w:p>
-      <w:pPr>
-        <w:pStyle w:val="Code"/>
-        <w:rPr>
-          <w:lang w:val="en-US"/>
-        </w:rPr>
-      </w:pPr>
-      <w:r>
-        <w:rPr>
-          <w:lang w:val="en-US"/>
-        </w:rPr>
-        <w:t>curl http://hb9edi-apu-1.local.mesh:8080/filerepo/Siproxd/siproxd.conf --output /</w:t>
-      </w:r>
-      <w:proofErr w:type="spellStart"/>
-      <w:r>
-        <w:rPr>
-          <w:lang w:val="en-US"/>
-        </w:rPr>
-        <w:t>etc</w:t>
-      </w:r>
-      <w:proofErr w:type="spellEnd"/>
-      <w:r>
-        <w:rPr>
-          <w:lang w:val="en-US"/>
-        </w:rPr>
-        <w:t>/config/</w:t>
-      </w:r>
-      <w:proofErr w:type="spellStart"/>
-      <w:r>
-        <w:rPr>
-          <w:lang w:val="en-US"/>
-        </w:rPr>
-        <w:t>siproxd</w:t>
-      </w:r>
-      <w:proofErr w:type="spellEnd"/>
-    </w:p>
-    <w:p>
-      <w:pPr>
-        <w:pStyle w:val="Code"/>
-        <w:rPr>
-          <w:lang w:val="en-US"/>
-        </w:rPr>
-      </w:pPr>
-    </w:p>
-    <w:p>
-      <w:pPr>
-        <w:pStyle w:val="Code"/>
-        <w:rPr>
-          <w:lang w:val="en-US"/>
-        </w:rPr>
-      </w:pPr>
-      <w:r>
-        <w:rPr>
-          <w:lang w:val="en-US"/>
-        </w:rPr>
-        <w:t>/</w:t>
-      </w:r>
-      <w:proofErr w:type="spellStart"/>
-      <w:r>
-        <w:rPr>
-          <w:lang w:val="en-US"/>
-        </w:rPr>
-        <w:t>etc</w:t>
-      </w:r>
-      <w:proofErr w:type="spellEnd"/>
-      <w:r>
-        <w:rPr>
-          <w:lang w:val="en-US"/>
-        </w:rPr>
-        <w:t>/</w:t>
-      </w:r>
-      <w:proofErr w:type="spellStart"/>
-      <w:proofErr w:type="gramStart"/>
-      <w:r>
-        <w:rPr>
-          <w:lang w:val="en-US"/>
-        </w:rPr>
-        <w:t>init.d</w:t>
-      </w:r>
-      <w:proofErr w:type="spellEnd"/>
-      <w:proofErr w:type="gramEnd"/>
-      <w:r>
-        <w:rPr>
-          <w:lang w:val="en-US"/>
-        </w:rPr>
-        <w:t>/</w:t>
-      </w:r>
-      <w:proofErr w:type="spellStart"/>
-      <w:r>
-        <w:rPr>
-          <w:lang w:val="en-US"/>
-        </w:rPr>
-        <w:t>siproxd</w:t>
-      </w:r>
-      <w:proofErr w:type="spellEnd"/>
-      <w:r>
-        <w:rPr>
-          <w:lang w:val="en-US"/>
-        </w:rPr>
-        <w:t xml:space="preserve"> start</w:t>
-      </w:r>
-    </w:p>
-    <w:p>
-      <w:pPr>
-        <w:pStyle w:val="Code"/>
-        <w:rPr>
-          <w:lang w:val="en-US"/>
-        </w:rPr>
-      </w:pPr>
-    </w:p>
-    <w:p>
-      <w:pPr>
-        <w:pStyle w:val="Code"/>
-        <w:rPr>
-          <w:lang w:val="en-GB"/>
-        </w:rPr>
-      </w:pPr>
-      <w:r>
-        <w:rPr>
-          <w:lang w:val="en-GB"/>
-        </w:rPr>
-        <w:t>ln -s /etc/</w:t>
-      </w:r>
-      <w:proofErr w:type="spellStart"/>
-      <w:proofErr w:type="gramStart"/>
-      <w:r>
-        <w:rPr>
-          <w:lang w:val="en-GB"/>
-        </w:rPr>
-        <w:t>init.d</w:t>
-      </w:r>
-      <w:proofErr w:type="spellEnd"/>
-      <w:proofErr w:type="gramEnd"/>
-      <w:r>
-        <w:rPr>
-          <w:lang w:val="en-GB"/>
-        </w:rPr>
-        <w:t>/</w:t>
-      </w:r>
-      <w:proofErr w:type="spellStart"/>
-      <w:r>
-        <w:rPr>
-          <w:lang w:val="en-GB"/>
-        </w:rPr>
-        <w:t>siproxd</w:t>
-      </w:r>
-      <w:proofErr w:type="spellEnd"/>
-      <w:r>
-        <w:rPr>
-          <w:lang w:val="en-GB"/>
-        </w:rPr>
-        <w:t xml:space="preserve"> /etc/</w:t>
-      </w:r>
-      <w:proofErr w:type="spellStart"/>
-      <w:r>
-        <w:rPr>
-          <w:lang w:val="en-GB"/>
-        </w:rPr>
-        <w:t>rc.d</w:t>
-      </w:r>
-      <w:proofErr w:type="spellEnd"/>
-      <w:r>
-        <w:rPr>
-          <w:lang w:val="en-GB"/>
-        </w:rPr>
-        <w:t>/S99siproxd</w:t>
-      </w:r>
-    </w:p>
-    <w:p>
-      <w:pPr>
-        <w:pStyle w:val="Code"/>
-        <w:rPr>
-          <w:lang w:val="en-GB"/>
-        </w:rPr>
-      </w:pPr>
-      <w:r>
-        <w:rPr>
-          <w:lang w:val="en-GB"/>
-        </w:rPr>
-        <w:t>ln -s /etc/</w:t>
-      </w:r>
-      <w:proofErr w:type="spellStart"/>
-      <w:proofErr w:type="gramStart"/>
-      <w:r>
-        <w:rPr>
-          <w:lang w:val="en-GB"/>
-        </w:rPr>
-        <w:t>init.d</w:t>
-      </w:r>
-      <w:proofErr w:type="spellEnd"/>
-      <w:proofErr w:type="gramEnd"/>
-      <w:r>
-        <w:rPr>
-          <w:lang w:val="en-GB"/>
-        </w:rPr>
-        <w:t>/</w:t>
-      </w:r>
-      <w:proofErr w:type="spellStart"/>
-      <w:r>
-        <w:rPr>
-          <w:lang w:val="en-GB"/>
-        </w:rPr>
-        <w:t>siproxd</w:t>
-      </w:r>
-      <w:proofErr w:type="spellEnd"/>
-      <w:r>
-        <w:rPr>
-          <w:lang w:val="en-GB"/>
-        </w:rPr>
-        <w:t xml:space="preserve"> /etc/</w:t>
-      </w:r>
-      <w:proofErr w:type="spellStart"/>
-      <w:r>
-        <w:rPr>
-          <w:lang w:val="en-GB"/>
-        </w:rPr>
-        <w:t>rc.d</w:t>
-      </w:r>
-      <w:proofErr w:type="spellEnd"/>
-      <w:r>
-        <w:rPr>
-          <w:lang w:val="en-GB"/>
-        </w:rPr>
-        <w:t>/K99siproxd</w:t>
-      </w:r>
-    </w:p>
-    <w:p/>
-    <w:p>
-      <w:proofErr w:type="spellStart"/>
-      <w:r>
-        <w:t>siproxd.conf</w:t>
-      </w:r>
-      <w:proofErr w:type="spellEnd"/>
-    </w:p>
-    <w:p>
-      <w:pPr>
-        <w:pStyle w:val="Code"/>
-        <w:rPr>
-          <w:lang w:val="en-US"/>
-        </w:rPr>
-      </w:pPr>
-      <w:r>
-        <w:rPr>
-          <w:lang w:val="en-US"/>
-        </w:rPr>
-        <w:t xml:space="preserve">config </w:t>
-      </w:r>
-      <w:proofErr w:type="spellStart"/>
-      <w:r>
-        <w:rPr>
-          <w:lang w:val="en-US"/>
-        </w:rPr>
-        <w:t>siproxd</w:t>
-      </w:r>
-      <w:proofErr w:type="spellEnd"/>
-      <w:r>
-        <w:rPr>
-          <w:lang w:val="en-US"/>
-        </w:rPr>
-        <w:t xml:space="preserve"> general</w:t>
-      </w:r>
-    </w:p>
-    <w:p>
-      <w:pPr>
-        <w:pStyle w:val="Code"/>
-        <w:rPr>
-          <w:lang w:val="en-US"/>
-        </w:rPr>
-      </w:pPr>
-      <w:r>
-        <w:rPr>
-          <w:lang w:val="en-US"/>
-        </w:rPr>
-        <w:t xml:space="preserve">#       option </w:t>
-      </w:r>
-      <w:proofErr w:type="spellStart"/>
-      <w:r>
-        <w:rPr>
-          <w:lang w:val="en-US"/>
-        </w:rPr>
-        <w:t>interface_inbound</w:t>
-      </w:r>
-      <w:proofErr w:type="spellEnd"/>
-      <w:r>
-        <w:rPr>
-          <w:lang w:val="en-US"/>
-        </w:rPr>
-        <w:t xml:space="preserve"> </w:t>
-      </w:r>
-      <w:proofErr w:type="spellStart"/>
-      <w:r>
-        <w:rPr>
-          <w:lang w:val="en-US"/>
-        </w:rPr>
-        <w:t>lan</w:t>
-      </w:r>
-      <w:proofErr w:type="spellEnd"/>
-    </w:p>
-    <w:p>
-      <w:pPr>
-        <w:pStyle w:val="Code"/>
-        <w:rPr>
-          <w:lang w:val="en-US"/>
-        </w:rPr>
-      </w:pPr>
-      <w:r>
-        <w:rPr>
-          <w:lang w:val="en-US"/>
-        </w:rPr>
-        <w:t xml:space="preserve">#       option </w:t>
-      </w:r>
-      <w:proofErr w:type="spellStart"/>
-      <w:r>
-        <w:rPr>
-          <w:lang w:val="en-US"/>
-        </w:rPr>
-        <w:t>interface_outbound</w:t>
-      </w:r>
-      <w:proofErr w:type="spellEnd"/>
-      <w:r>
-        <w:rPr>
-          <w:lang w:val="en-US"/>
-        </w:rPr>
-        <w:t xml:space="preserve"> wan</w:t>
-      </w:r>
-    </w:p>
-    <w:p>
-      <w:pPr>
-        <w:pStyle w:val="Code"/>
-        <w:rPr>
-          <w:lang w:val="en-US"/>
-        </w:rPr>
-      </w:pPr>
-    </w:p>
-    <w:p>
-      <w:pPr>
-        <w:pStyle w:val="Code"/>
-        <w:rPr>
-          <w:lang w:val="en-US"/>
-        </w:rPr>
-      </w:pPr>
-      <w:r>
-        <w:rPr>
-          <w:lang w:val="en-US"/>
-        </w:rPr>
-        <w:t xml:space="preserve"># Define low-level network devices, overriding </w:t>
-      </w:r>
-      <w:proofErr w:type="spellStart"/>
-      <w:r>
-        <w:rPr>
-          <w:lang w:val="en-US"/>
-        </w:rPr>
-        <w:t>interface_in</w:t>
-      </w:r>
-      <w:proofErr w:type="spellEnd"/>
-      <w:r>
-        <w:rPr>
-          <w:lang w:val="en-US"/>
-        </w:rPr>
-        <w:t>/outbound:</w:t>
-      </w:r>
-    </w:p>
-    <w:p>
-      <w:pPr>
-        <w:pStyle w:val="Code"/>
-        <w:rPr>
-          <w:lang w:val="en-US"/>
-        </w:rPr>
-      </w:pPr>
-    </w:p>
-    <w:p>
-      <w:pPr>
-        <w:pStyle w:val="Code"/>
-        <w:rPr>
-          <w:lang w:val="en-US"/>
-        </w:rPr>
-      </w:pPr>
-      <w:r>
-        <w:rPr>
-          <w:lang w:val="en-US"/>
-        </w:rPr>
-        <w:t xml:space="preserve">option </w:t>
-      </w:r>
-      <w:proofErr w:type="spellStart"/>
-      <w:r>
-        <w:rPr>
-          <w:lang w:val="en-US"/>
-        </w:rPr>
-        <w:t>if_inbound</w:t>
-      </w:r>
-      <w:proofErr w:type="spellEnd"/>
-      <w:r>
-        <w:rPr>
-          <w:lang w:val="en-US"/>
-        </w:rPr>
-        <w:t xml:space="preserve"> </w:t>
-      </w:r>
-      <w:proofErr w:type="spellStart"/>
-      <w:r>
-        <w:rPr>
-          <w:lang w:val="en-US"/>
-        </w:rPr>
-        <w:t>br-lan</w:t>
-      </w:r>
-      <w:proofErr w:type="spellEnd"/>
-    </w:p>
-    <w:p>
-      <w:pPr>
-        <w:pStyle w:val="Code"/>
-        <w:rPr>
-          <w:lang w:val="en-US"/>
-        </w:rPr>
-      </w:pPr>
-      <w:r>
-        <w:rPr>
-          <w:lang w:val="en-US"/>
-        </w:rPr>
-        <w:t xml:space="preserve">option </w:t>
-      </w:r>
-      <w:proofErr w:type="spellStart"/>
-      <w:r>
-        <w:rPr>
-          <w:lang w:val="en-US"/>
-        </w:rPr>
-        <w:t>if_outbound</w:t>
-      </w:r>
-      <w:proofErr w:type="spellEnd"/>
-      <w:r>
-        <w:rPr>
-          <w:lang w:val="en-US"/>
-        </w:rPr>
-        <w:t xml:space="preserve"> lo</w:t>
-      </w:r>
-    </w:p>
-    <w:p>
-      <w:pPr>
-        <w:pStyle w:val="Code"/>
-        <w:rPr>
-          <w:lang w:val="en-US"/>
-        </w:rPr>
-      </w:pPr>
-    </w:p>
-    <w:p>
-      <w:pPr>
-        <w:pStyle w:val="Code"/>
-        <w:rPr>
-          <w:lang w:val="en-US"/>
-        </w:rPr>
-      </w:pPr>
-      <w:r>
-        <w:rPr>
-          <w:lang w:val="en-US"/>
-        </w:rPr>
-        <w:lastRenderedPageBreak/>
-        <w:t xml:space="preserve">option </w:t>
-      </w:r>
-      <w:proofErr w:type="spellStart"/>
-      <w:r>
-        <w:rPr>
-          <w:lang w:val="en-US"/>
-        </w:rPr>
-        <w:t>hosts_allow_reg</w:t>
-      </w:r>
-      <w:proofErr w:type="spellEnd"/>
-      <w:r>
-        <w:rPr>
-          <w:lang w:val="en-US"/>
-        </w:rPr>
-        <w:t xml:space="preserve"> 10.0.0.0/</w:t>
-      </w:r>
-      <w:proofErr w:type="gramStart"/>
-      <w:r>
-        <w:rPr>
-          <w:lang w:val="en-US"/>
-        </w:rPr>
-        <w:t>8</w:t>
-      </w:r>
-      <w:proofErr w:type="gramEnd"/>
-    </w:p>
-    <w:p>
-      <w:pPr>
-        <w:pStyle w:val="Code"/>
-        <w:rPr>
-          <w:lang w:val="en-US"/>
-        </w:rPr>
-      </w:pPr>
-      <w:r>
-        <w:rPr>
-          <w:lang w:val="en-US"/>
-        </w:rPr>
-        <w:t xml:space="preserve">option </w:t>
-      </w:r>
-      <w:proofErr w:type="spellStart"/>
-      <w:r>
-        <w:rPr>
-          <w:lang w:val="en-US"/>
-        </w:rPr>
-        <w:t>hosts_allow_sip</w:t>
-      </w:r>
-      <w:proofErr w:type="spellEnd"/>
-      <w:r>
-        <w:rPr>
-          <w:lang w:val="en-US"/>
-        </w:rPr>
-        <w:t xml:space="preserve"> 10.0.0.0/</w:t>
-      </w:r>
-      <w:proofErr w:type="gramStart"/>
-      <w:r>
-        <w:rPr>
-          <w:lang w:val="en-US"/>
-        </w:rPr>
-        <w:t>8</w:t>
-      </w:r>
-      <w:proofErr w:type="gramEnd"/>
-    </w:p>
-    <w:p/>
-    <w:p>
-      <w:pPr>
-        <w:pStyle w:val="Code"/>
-        <w:rPr>
-          <w:lang w:val="en-US"/>
-        </w:rPr>
-      </w:pPr>
-      <w:r>
-        <w:rPr>
-          <w:lang w:val="en-US"/>
-        </w:rPr>
-        <w:t xml:space="preserve">nano </w:t>
-      </w:r>
-      <w:r>
-        <w:rPr>
-          <w:lang w:val="en-US"/>
-        </w:rPr>
-        <w:t>/</w:t>
-      </w:r>
-      <w:proofErr w:type="spellStart"/>
-      <w:r>
-        <w:rPr>
-          <w:lang w:val="en-US"/>
-        </w:rPr>
-        <w:t>etc</w:t>
-      </w:r>
-      <w:proofErr w:type="spellEnd"/>
-      <w:r>
-        <w:rPr>
-          <w:lang w:val="en-US"/>
-        </w:rPr>
-        <w:t>/config/</w:t>
-      </w:r>
-      <w:proofErr w:type="spellStart"/>
-      <w:r>
-        <w:rPr>
-          <w:lang w:val="en-US"/>
-        </w:rPr>
-        <w:t>siproxd</w:t>
-      </w:r>
-      <w:proofErr w:type="spellEnd"/>
-    </w:p>
-    <w:p>
-      <w:r>
-        <w:t>Change these lines:</w:t>
-      </w:r>
-    </w:p>
-    <w:p>
-      <w:pPr>
-        <w:pStyle w:val="Code"/>
-        <w:rPr>
-          <w:lang w:val="en-US"/>
-        </w:rPr>
-      </w:pPr>
-      <w:r>
-        <w:rPr>
-          <w:lang w:val="en-US"/>
-        </w:rPr>
-        <w:t xml:space="preserve">option </w:t>
-      </w:r>
-      <w:proofErr w:type="spellStart"/>
-      <w:r>
-        <w:rPr>
-          <w:lang w:val="en-US"/>
-        </w:rPr>
-        <w:t>if_inbound</w:t>
-      </w:r>
-      <w:proofErr w:type="spellEnd"/>
-      <w:r>
-        <w:rPr>
-          <w:lang w:val="en-US"/>
-        </w:rPr>
-        <w:t xml:space="preserve"> </w:t>
-      </w:r>
-      <w:proofErr w:type="spellStart"/>
-      <w:r>
-        <w:rPr>
-          <w:lang w:val="en-US"/>
-        </w:rPr>
-        <w:t>br-lan</w:t>
-      </w:r>
-      <w:proofErr w:type="spellEnd"/>
-    </w:p>
-    <w:p>
-      <w:pPr>
-        <w:pStyle w:val="Code"/>
-        <w:rPr>
-          <w:lang w:val="en-US"/>
-        </w:rPr>
-      </w:pPr>
-      <w:r>
-        <w:rPr>
-          <w:lang w:val="en-US"/>
-        </w:rPr>
-        <w:t xml:space="preserve">option </w:t>
-      </w:r>
-      <w:proofErr w:type="spellStart"/>
-      <w:r>
-        <w:rPr>
-          <w:lang w:val="en-US"/>
-        </w:rPr>
-        <w:t>if_outbound</w:t>
-      </w:r>
-      <w:proofErr w:type="spellEnd"/>
-      <w:r>
-        <w:rPr>
-          <w:lang w:val="en-US"/>
-        </w:rPr>
-        <w:t xml:space="preserve"> lo</w:t>
-      </w:r>
-    </w:p>
-    <w:p/>
-    <w:p>
-      <w:pPr>
-        <w:pStyle w:val="Code"/>
-        <w:rPr>
-          <w:lang w:val="en-US"/>
-        </w:rPr>
-      </w:pPr>
-      <w:r>
-        <w:rPr>
-          <w:lang w:val="en-US"/>
-        </w:rPr>
-        <w:t>/</w:t>
-      </w:r>
-      <w:proofErr w:type="spellStart"/>
-      <w:r>
-        <w:rPr>
-          <w:lang w:val="en-US"/>
-        </w:rPr>
-        <w:t>etc</w:t>
-      </w:r>
-      <w:proofErr w:type="spellEnd"/>
-      <w:r>
-        <w:rPr>
-          <w:lang w:val="en-US"/>
-        </w:rPr>
-        <w:t>/</w:t>
-      </w:r>
-      <w:proofErr w:type="spellStart"/>
-      <w:proofErr w:type="gramStart"/>
-      <w:r>
-        <w:rPr>
-          <w:lang w:val="en-US"/>
-        </w:rPr>
-        <w:t>init.d</w:t>
-      </w:r>
-      <w:proofErr w:type="spellEnd"/>
-      <w:proofErr w:type="gramEnd"/>
-      <w:r>
-        <w:rPr>
-          <w:lang w:val="en-US"/>
-        </w:rPr>
-        <w:t>/</w:t>
-      </w:r>
-      <w:proofErr w:type="spellStart"/>
-      <w:r>
-        <w:rPr>
-          <w:lang w:val="en-US"/>
-        </w:rPr>
-        <w:t>siproxd</w:t>
-      </w:r>
-      <w:proofErr w:type="spellEnd"/>
-      <w:r>
-        <w:rPr>
-          <w:lang w:val="en-US"/>
-        </w:rPr>
         <w:t xml:space="preserve"> status</w:t>
       </w:r>
+    </w:p>
+    <w:p>
+      <w:pPr>
+        <w:pStyle w:val="Code"/>
+        <w:rPr>
+          <w:lang w:val="en-US"/>
+        </w:rPr>
+      </w:pPr>
     </w:p>
     <w:p>
       <w:pPr>

</xml_diff>